<commit_message>
really last update today4
</commit_message>
<xml_diff>
--- a/assets/resume/MosheGotam.docx
+++ b/assets/resume/MosheGotam.docx
@@ -49,7 +49,7 @@
         </w:rPr>
         <w:t xml:space="preserve"> </w:t>
       </w:r>
-      <w:hyperlink r:id="rId7" w:history="1">
+      <w:hyperlink r:id="rId8" w:history="1">
         <w:r>
           <w:rPr>
             <w:rStyle w:val="Hyperlink"/>
@@ -142,7 +142,7 @@
           <w:szCs w:val="52"/>
         </w:rPr>
       </w:pPr>
-      <w:hyperlink r:id="rId8" w:history="1">
+      <w:hyperlink r:id="rId9" w:history="1">
         <w:r>
           <w:rPr>
             <w:rStyle w:val="Hyperlink"/>
@@ -166,7 +166,7 @@
       <w:r>
         <w:t xml:space="preserve"> </w:t>
       </w:r>
-      <w:hyperlink r:id="rId9" w:history="1">
+      <w:hyperlink r:id="rId10" w:history="1">
         <w:r>
           <w:rPr>
             <w:rStyle w:val="Hyperlink"/>
@@ -190,7 +190,7 @@
       <w:r>
         <w:t xml:space="preserve"> </w:t>
       </w:r>
-      <w:hyperlink r:id="rId10" w:history="1">
+      <w:hyperlink r:id="rId11" w:history="1">
         <w:r>
           <w:rPr>
             <w:rStyle w:val="Hyperlink"/>
@@ -242,7 +242,6 @@
         </w:rPr>
         <w:t xml:space="preserve">Highly motivated, </w:t>
       </w:r>
-      <w:proofErr w:type="gramStart"/>
       <w:r>
         <w:rPr>
           <w:sz w:val="26"/>
@@ -250,95 +249,100 @@
         </w:rPr>
         <w:t>driven</w:t>
       </w:r>
-      <w:proofErr w:type="gramEnd"/>
       <w:r>
         <w:rPr>
           <w:sz w:val="26"/>
           <w:szCs w:val="26"/>
         </w:rPr>
-        <w:t xml:space="preserve"> and curious.</w:t>
+        <w:t xml:space="preserve"> and curious. </w:t>
       </w:r>
       <w:r>
         <w:rPr>
           <w:sz w:val="26"/>
           <w:szCs w:val="26"/>
         </w:rPr>
-        <w:t xml:space="preserve"> </w:t>
+        <w:t>At present I am</w:t>
       </w:r>
       <w:r>
         <w:rPr>
           <w:sz w:val="26"/>
           <w:szCs w:val="26"/>
         </w:rPr>
-        <w:t>At present I am</w:t>
+        <w:t xml:space="preserve"> </w:t>
       </w:r>
       <w:r>
         <w:rPr>
           <w:sz w:val="26"/>
           <w:szCs w:val="26"/>
         </w:rPr>
-        <w:t xml:space="preserve"> </w:t>
+        <w:t>Computer Science Student</w:t>
       </w:r>
       <w:r>
         <w:rPr>
           <w:sz w:val="26"/>
           <w:szCs w:val="26"/>
         </w:rPr>
-        <w:t>Computer Science Student</w:t>
+        <w:t>,</w:t>
       </w:r>
       <w:r>
         <w:rPr>
           <w:sz w:val="26"/>
           <w:szCs w:val="26"/>
         </w:rPr>
-        <w:t>,</w:t>
+        <w:t xml:space="preserve"> </w:t>
       </w:r>
       <w:r>
         <w:rPr>
           <w:sz w:val="26"/>
           <w:szCs w:val="26"/>
         </w:rPr>
-        <w:t xml:space="preserve"> </w:t>
+        <w:t xml:space="preserve">looking for the next challenge as a </w:t>
       </w:r>
       <w:r>
         <w:rPr>
           <w:sz w:val="26"/>
           <w:szCs w:val="26"/>
         </w:rPr>
-        <w:t xml:space="preserve">looking for the next challenge as a </w:t>
+        <w:t>Data/SW</w:t>
       </w:r>
       <w:r>
         <w:rPr>
           <w:sz w:val="26"/>
           <w:szCs w:val="26"/>
         </w:rPr>
-        <w:t>S</w:t>
+        <w:t xml:space="preserve"> </w:t>
       </w:r>
       <w:r>
         <w:rPr>
           <w:sz w:val="26"/>
           <w:szCs w:val="26"/>
         </w:rPr>
-        <w:t xml:space="preserve">oftware </w:t>
+        <w:t>E</w:t>
       </w:r>
       <w:r>
         <w:rPr>
           <w:sz w:val="26"/>
           <w:szCs w:val="26"/>
         </w:rPr>
-        <w:t>E</w:t>
+        <w:t>ngineer</w:t>
       </w:r>
       <w:r>
         <w:rPr>
           <w:sz w:val="26"/>
           <w:szCs w:val="26"/>
         </w:rPr>
-        <w:t>ngineer around the central district</w:t>
-      </w:r>
-    </w:p>
-    <w:p>
-      <w:pPr>
-        <w:spacing w:after="0"/>
+        <w:t>/Analyst</w:t>
+      </w:r>
+      <w:r>
+        <w:rPr>
+          <w:sz w:val="26"/>
+          <w:szCs w:val="26"/>
+        </w:rPr>
+        <w:t xml:space="preserve"> around the central district</w:t>
+      </w:r>
+    </w:p>
+    <w:p>
+      <w:pPr>
         <w:rPr>
           <w:rFonts w:ascii="Tahoma" w:hAnsi="Tahoma" w:cs="Tahoma"/>
           <w:b/>
@@ -369,7 +373,7 @@
           <w:ilvl w:val="0"/>
           <w:numId w:val="5"/>
         </w:numPr>
-        <w:spacing w:after="0"/>
+        <w:spacing w:after="0" w:line="240" w:lineRule="auto"/>
         <w:jc w:val="both"/>
         <w:rPr>
           <w:rFonts w:ascii="Calibri" w:hAnsi="Calibri" w:cs="Calibri"/>
@@ -418,6 +422,7 @@
           <w:ilvl w:val="0"/>
           <w:numId w:val="2"/>
         </w:numPr>
+        <w:spacing w:line="240" w:lineRule="auto"/>
         <w:ind w:left="900"/>
         <w:jc w:val="both"/>
         <w:rPr>
@@ -437,6 +442,12 @@
           <w:rFonts w:ascii="Calibri" w:hAnsi="Calibri" w:cs="Calibri"/>
         </w:rPr>
         <w:t>, wrote a crawler using Selenium to download posts</w:t>
+      </w:r>
+      <w:r>
+        <w:rPr>
+          <w:rFonts w:ascii="Calibri" w:hAnsi="Calibri" w:cs="Calibri"/>
+        </w:rPr>
+        <w:t xml:space="preserve"> – saved the data on AWS server</w:t>
       </w:r>
     </w:p>
     <w:p>
@@ -446,7 +457,7 @@
           <w:ilvl w:val="0"/>
           <w:numId w:val="2"/>
         </w:numPr>
-        <w:spacing w:line="360" w:lineRule="auto"/>
+        <w:spacing w:line="240" w:lineRule="auto"/>
         <w:ind w:left="900"/>
         <w:jc w:val="both"/>
         <w:rPr>
@@ -459,7 +470,78 @@
           <w:rFonts w:ascii="Calibri" w:hAnsi="Calibri" w:cs="Calibri"/>
           <w:lang w:val="en-GB"/>
         </w:rPr>
-        <w:t>Build a machine learning model to predict user/comment credibility</w:t>
+        <w:t xml:space="preserve">Analyse the data with </w:t>
+      </w:r>
+      <w:r>
+        <w:rPr>
+          <w:rFonts w:ascii="Calibri" w:hAnsi="Calibri" w:cs="Calibri"/>
+          <w:lang w:val="en-GB"/>
+        </w:rPr>
+        <w:t>Elasticsearch</w:t>
+      </w:r>
+      <w:r>
+        <w:rPr>
+          <w:rFonts w:ascii="Calibri" w:hAnsi="Calibri" w:cs="Calibri"/>
+          <w:lang w:val="en-GB"/>
+        </w:rPr>
+        <w:t xml:space="preserve"> and python</w:t>
+      </w:r>
+      <w:r>
+        <w:rPr>
+          <w:rFonts w:ascii="Calibri" w:hAnsi="Calibri" w:cs="Calibri"/>
+        </w:rPr>
+        <w:t xml:space="preserve">, </w:t>
+      </w:r>
+      <w:r>
+        <w:rPr>
+          <w:rFonts w:ascii="Calibri" w:hAnsi="Calibri" w:cs="Calibri"/>
+          <w:lang w:val="en-GB"/>
+        </w:rPr>
+        <w:t>b</w:t>
+      </w:r>
+      <w:r>
+        <w:rPr>
+          <w:rFonts w:ascii="Calibri" w:hAnsi="Calibri" w:cs="Calibri"/>
+          <w:lang w:val="en-GB"/>
+        </w:rPr>
+        <w:t>uild a machine learning model to predict user/comment credibility</w:t>
+      </w:r>
+      <w:r>
+        <w:rPr>
+          <w:rFonts w:ascii="Calibri" w:hAnsi="Calibri" w:cs="Calibri"/>
+          <w:lang w:val="en-GB"/>
+        </w:rPr>
+        <w:t xml:space="preserve"> (examining multiple models in supervise learning) </w:t>
+      </w:r>
+    </w:p>
+    <w:p>
+      <w:pPr>
+        <w:pStyle w:val="a8"/>
+        <w:numPr>
+          <w:ilvl w:val="0"/>
+          <w:numId w:val="2"/>
+        </w:numPr>
+        <w:spacing w:line="240" w:lineRule="auto"/>
+        <w:ind w:left="900"/>
+        <w:jc w:val="both"/>
+        <w:rPr>
+          <w:rFonts w:ascii="Calibri" w:hAnsi="Calibri" w:cs="Calibri"/>
+          <w:lang w:val="en-GB"/>
+        </w:rPr>
+      </w:pPr>
+      <w:r>
+        <w:rPr>
+          <w:rFonts w:ascii="Calibri" w:hAnsi="Calibri" w:cs="Calibri"/>
+          <w:lang w:val="en-GB"/>
+        </w:rPr>
+        <w:t>To add data worked on new to metrics using the data</w:t>
+      </w:r>
+      <w:r>
+        <w:rPr>
+          <w:rFonts w:ascii="Calibri" w:hAnsi="Calibri" w:cs="Calibri"/>
+          <w:lang w:val="en-GB"/>
+        </w:rPr>
+        <w:t xml:space="preserve"> in the data visualization step</w:t>
       </w:r>
     </w:p>
     <w:p>
@@ -469,7 +551,7 @@
           <w:ilvl w:val="0"/>
           <w:numId w:val="5"/>
         </w:numPr>
-        <w:spacing w:after="0"/>
+        <w:spacing w:after="0" w:line="240" w:lineRule="auto"/>
         <w:jc w:val="both"/>
         <w:rPr>
           <w:rFonts w:ascii="Calibri" w:hAnsi="Calibri" w:cs="Calibri"/>
@@ -526,7 +608,7 @@
         </w:rPr>
         <w:t xml:space="preserve">, </w:t>
       </w:r>
-      <w:hyperlink r:id="rId11" w:history="1">
+      <w:hyperlink r:id="rId12" w:history="1">
         <w:r>
           <w:rPr>
             <w:rStyle w:val="Hyperlink"/>
@@ -567,7 +649,7 @@
           <w:ilvl w:val="0"/>
           <w:numId w:val="2"/>
         </w:numPr>
-        <w:spacing w:line="360" w:lineRule="auto"/>
+        <w:spacing w:line="240" w:lineRule="auto"/>
         <w:ind w:left="900"/>
         <w:jc w:val="both"/>
         <w:rPr>
@@ -581,6 +663,32 @@
           <w:lang w:val="en-GB"/>
         </w:rPr>
         <w:t>Used scarping with python to create the DB</w:t>
+      </w:r>
+      <w:r>
+        <w:rPr>
+          <w:rFonts w:ascii="Calibri" w:hAnsi="Calibri" w:cs="Calibri" w:hint="cs"/>
+          <w:rtl/>
+          <w:lang w:val="en-GB"/>
+        </w:rPr>
+        <w:t xml:space="preserve"> - </w:t>
+      </w:r>
+      <w:r>
+        <w:rPr>
+          <w:rFonts w:ascii="Calibri" w:hAnsi="Calibri" w:cs="Calibri"/>
+        </w:rPr>
+        <w:t>Beautifu</w:t>
+      </w:r>
+      <w:r>
+        <w:rPr>
+          <w:rFonts w:ascii="Calibri" w:hAnsi="Calibri" w:cs="Calibri"/>
+        </w:rPr>
+        <w:t>l</w:t>
+      </w:r>
+      <w:r>
+        <w:rPr>
+          <w:rFonts w:ascii="Calibri" w:hAnsi="Calibri" w:cs="Calibri"/>
+        </w:rPr>
+        <w:t>Soup</w:t>
       </w:r>
     </w:p>
     <w:p>
@@ -588,9 +696,10 @@
         <w:pStyle w:val="a8"/>
         <w:numPr>
           <w:ilvl w:val="0"/>
-          <w:numId w:val="5"/>
+          <w:numId w:val="2"/>
         </w:numPr>
-        <w:spacing w:after="0"/>
+        <w:spacing w:line="240" w:lineRule="auto"/>
+        <w:ind w:left="900"/>
         <w:jc w:val="both"/>
         <w:rPr>
           <w:rFonts w:ascii="Calibri" w:hAnsi="Calibri" w:cs="Calibri"/>
@@ -600,113 +709,31 @@
       <w:r>
         <w:rPr>
           <w:rFonts w:ascii="Calibri" w:hAnsi="Calibri" w:cs="Calibri"/>
-          <w:b/>
-          <w:bCs/>
-          <w:sz w:val="24"/>
-          <w:szCs w:val="24"/>
-          <w:u w:val="single"/>
-          <w:lang w:val="en-GB"/>
-        </w:rPr>
-        <w:t>Battleship</w:t>
-      </w:r>
-      <w:r>
-        <w:rPr>
-          <w:rFonts w:ascii="Calibri" w:hAnsi="Calibri" w:cs="Calibri"/>
-          <w:u w:val="single"/>
-          <w:lang w:val="en-GB"/>
+        </w:rPr>
+        <w:t>Decided to go with Cluster Analysis because I had few valuable</w:t>
+      </w:r>
+      <w:r>
+        <w:rPr>
+          <w:rFonts w:ascii="Calibri" w:hAnsi="Calibri" w:cs="Calibri" w:hint="cs"/>
+          <w:rtl/>
         </w:rPr>
         <w:t xml:space="preserve"> </w:t>
       </w:r>
       <w:r>
         <w:rPr>
           <w:rFonts w:ascii="Calibri" w:hAnsi="Calibri" w:cs="Calibri"/>
-          <w:lang w:val="en-GB"/>
-        </w:rPr>
-        <w:t>- PyGame</w:t>
-      </w:r>
-      <w:r>
-        <w:rPr>
-          <w:rFonts w:ascii="Calibri" w:hAnsi="Calibri" w:cs="Calibri"/>
-          <w:lang w:val="en-GB"/>
-        </w:rPr>
-        <w:t xml:space="preserve">, </w:t>
-      </w:r>
-      <w:r>
-        <w:rPr>
-          <w:rFonts w:ascii="Calibri" w:hAnsi="Calibri" w:cs="Calibri"/>
-          <w:u w:val="single"/>
-          <w:lang w:val="en-GB"/>
-        </w:rPr>
-        <w:t>Python</w:t>
-      </w:r>
-      <w:r>
-        <w:rPr>
-          <w:rFonts w:ascii="Calibri" w:hAnsi="Calibri" w:cs="Calibri"/>
-          <w:lang w:val="en-GB"/>
-        </w:rPr>
-        <w:t xml:space="preserve">, </w:t>
-      </w:r>
-      <w:hyperlink r:id="rId12" w:history="1">
-        <w:r>
-          <w:rPr>
-            <w:rStyle w:val="Hyperlink"/>
-            <w:rFonts w:ascii="Calibri" w:hAnsi="Calibri" w:cs="Calibri"/>
-            <w:lang w:val="en-GB"/>
-          </w:rPr>
-          <w:t>GitHu</w:t>
-        </w:r>
-        <w:r>
-          <w:rPr>
-            <w:rStyle w:val="Hyperlink"/>
-            <w:rFonts w:ascii="Calibri" w:hAnsi="Calibri" w:cs="Calibri"/>
-            <w:lang w:val="en-GB"/>
-          </w:rPr>
-          <w:t>b</w:t>
-        </w:r>
-        <w:r>
-          <w:rPr>
-            <w:rStyle w:val="Hyperlink"/>
-            <w:rFonts w:ascii="Calibri" w:hAnsi="Calibri" w:cs="Calibri"/>
-            <w:lang w:val="en-GB"/>
-          </w:rPr>
-          <w:t xml:space="preserve"> Link</w:t>
-        </w:r>
-      </w:hyperlink>
+        </w:rPr>
+        <w:t>data – Divided the players to 5 groups</w:t>
+      </w:r>
     </w:p>
     <w:p>
       <w:pPr>
         <w:pStyle w:val="a8"/>
         <w:numPr>
           <w:ilvl w:val="0"/>
-          <w:numId w:val="3"/>
+          <w:numId w:val="8"/>
         </w:numPr>
-        <w:spacing w:after="0" w:line="360" w:lineRule="auto"/>
-        <w:ind w:left="900"/>
-        <w:jc w:val="both"/>
-        <w:rPr>
-          <w:rFonts w:ascii="Calibri" w:hAnsi="Calibri" w:cs="Calibri"/>
-          <w:b/>
-          <w:bCs/>
-          <w:sz w:val="24"/>
-          <w:szCs w:val="24"/>
-        </w:rPr>
-      </w:pPr>
-      <w:r>
-        <w:rPr>
-          <w:rFonts w:ascii="Calibri" w:hAnsi="Calibri" w:cs="Calibri"/>
-          <w:lang w:val="en-GB"/>
-        </w:rPr>
-        <w:t xml:space="preserve">Build a game using python to implement the famous game </w:t>
-      </w:r>
-    </w:p>
-    <w:p>
-      <w:pPr>
-        <w:pStyle w:val="a8"/>
-        <w:numPr>
-          <w:ilvl w:val="0"/>
-          <w:numId w:val="5"/>
-        </w:numPr>
-        <w:spacing w:after="0"/>
+        <w:spacing w:line="240" w:lineRule="auto"/>
         <w:jc w:val="both"/>
         <w:rPr>
           <w:rFonts w:ascii="Calibri" w:hAnsi="Calibri" w:cs="Calibri"/>
@@ -774,11 +801,342 @@
           <w:ilvl w:val="0"/>
           <w:numId w:val="3"/>
         </w:numPr>
+        <w:spacing w:line="240" w:lineRule="auto"/>
         <w:ind w:left="990" w:hanging="450"/>
         <w:jc w:val="both"/>
       </w:pPr>
       <w:r>
         <w:t>Build an app to manage a team/company, which is adaptable for worker type and improve proficiency</w:t>
+      </w:r>
+    </w:p>
+    <w:p>
+      <w:pPr>
+        <w:pStyle w:val="a8"/>
+        <w:numPr>
+          <w:ilvl w:val="0"/>
+          <w:numId w:val="3"/>
+        </w:numPr>
+        <w:spacing w:line="240" w:lineRule="auto"/>
+        <w:ind w:left="990" w:hanging="450"/>
+        <w:jc w:val="both"/>
+      </w:pPr>
+      <w:r>
+        <w:t>Used OOP for r</w:t>
+      </w:r>
+      <w:r>
+        <w:t>euse of code through inheritance</w:t>
+      </w:r>
+      <w:r>
+        <w:t xml:space="preserve"> and d</w:t>
+      </w:r>
+      <w:r>
+        <w:t xml:space="preserve">ata </w:t>
+      </w:r>
+      <w:r>
+        <w:t>r</w:t>
+      </w:r>
+      <w:r>
+        <w:t>edundancy</w:t>
+      </w:r>
+    </w:p>
+    <w:p>
+      <w:pPr>
+        <w:pStyle w:val="a8"/>
+        <w:numPr>
+          <w:ilvl w:val="0"/>
+          <w:numId w:val="3"/>
+        </w:numPr>
+        <w:spacing w:line="240" w:lineRule="auto"/>
+        <w:ind w:left="990" w:hanging="450"/>
+        <w:jc w:val="both"/>
+      </w:pPr>
+      <w:r>
+        <w:t>Used SQLite to make the app non-dependable on internet connection</w:t>
+      </w:r>
+    </w:p>
+    <w:p>
+      <w:pPr>
+        <w:spacing w:after="0"/>
+        <w:rPr>
+          <w:rFonts w:ascii="Tahoma" w:hAnsi="Tahoma" w:cs="Tahoma"/>
+          <w:b/>
+          <w:bCs/>
+          <w:color w:val="2E74B5" w:themeColor="accent5" w:themeShade="BF"/>
+          <w:sz w:val="24"/>
+          <w:szCs w:val="24"/>
+          <w:u w:val="single"/>
+        </w:rPr>
+      </w:pPr>
+      <w:r>
+        <w:rPr>
+          <w:rFonts w:ascii="Tahoma" w:hAnsi="Tahoma" w:cs="Tahoma"/>
+          <w:b/>
+          <w:bCs/>
+          <w:color w:val="2E74B5" w:themeColor="accent5" w:themeShade="BF"/>
+          <w:sz w:val="24"/>
+          <w:szCs w:val="24"/>
+          <w:u w:val="single"/>
+        </w:rPr>
+        <w:t>Education</w:t>
+      </w:r>
+    </w:p>
+    <w:p>
+      <w:pPr>
+        <w:spacing w:after="0"/>
+        <w:jc w:val="both"/>
+        <w:rPr>
+          <w:rFonts w:ascii="Calibri" w:hAnsi="Calibri" w:cs="Calibri"/>
+        </w:rPr>
+      </w:pPr>
+      <w:r>
+        <w:rPr>
+          <w:rFonts w:ascii="Calibri" w:hAnsi="Calibri" w:cs="Calibri"/>
+        </w:rPr>
+        <w:t>Computer Science / B.Sc. / Holon Institute of Technology</w:t>
+      </w:r>
+      <w:r>
+        <w:rPr>
+          <w:rFonts w:ascii="Calibri" w:hAnsi="Calibri" w:cs="Calibri"/>
+        </w:rPr>
+        <w:t xml:space="preserve"> </w:t>
+      </w:r>
+      <w:r>
+        <w:rPr>
+          <w:rFonts w:ascii="Calibri" w:hAnsi="Calibri" w:cs="Calibri"/>
+        </w:rPr>
+        <w:t>/ 2018-</w:t>
+      </w:r>
+      <w:r>
+        <w:rPr>
+          <w:rFonts w:ascii="Calibri" w:hAnsi="Calibri" w:cs="Calibri"/>
+          <w:b/>
+          <w:bCs/>
+        </w:rPr>
+        <w:t>Present</w:t>
+      </w:r>
+    </w:p>
+    <w:p>
+      <w:pPr>
+        <w:pStyle w:val="a8"/>
+        <w:numPr>
+          <w:ilvl w:val="0"/>
+          <w:numId w:val="1"/>
+        </w:numPr>
+        <w:rPr>
+          <w:rFonts w:ascii="Calibri" w:hAnsi="Calibri" w:cs="Calibri"/>
+          <w:sz w:val="24"/>
+          <w:szCs w:val="24"/>
+        </w:rPr>
+      </w:pPr>
+      <w:r>
+        <w:rPr>
+          <w:rFonts w:ascii="Calibri" w:hAnsi="Calibri" w:cs="Calibri"/>
+        </w:rPr>
+        <w:t>HIT Student Association Member / 2019-</w:t>
+      </w:r>
+      <w:r>
+        <w:rPr>
+          <w:rFonts w:ascii="Calibri" w:hAnsi="Calibri" w:cs="Calibri"/>
+          <w:b/>
+          <w:bCs/>
+        </w:rPr>
+        <w:t xml:space="preserve"> Present</w:t>
+      </w:r>
+    </w:p>
+    <w:p>
+      <w:pPr>
+        <w:spacing w:after="0"/>
+        <w:rPr>
+          <w:rFonts w:ascii="Tahoma" w:hAnsi="Tahoma" w:cs="Tahoma"/>
+          <w:b/>
+          <w:bCs/>
+          <w:color w:val="2E74B5" w:themeColor="accent5" w:themeShade="BF"/>
+          <w:sz w:val="24"/>
+          <w:szCs w:val="24"/>
+          <w:u w:val="single"/>
+        </w:rPr>
+      </w:pPr>
+      <w:r>
+        <w:rPr>
+          <w:rFonts w:ascii="Tahoma" w:hAnsi="Tahoma" w:cs="Tahoma"/>
+          <w:b/>
+          <w:bCs/>
+          <w:color w:val="2E74B5" w:themeColor="accent5" w:themeShade="BF"/>
+          <w:sz w:val="24"/>
+          <w:szCs w:val="24"/>
+          <w:u w:val="single"/>
+        </w:rPr>
+        <w:t>Experience</w:t>
+      </w:r>
+    </w:p>
+    <w:p>
+      <w:pPr>
+        <w:spacing w:after="0"/>
+        <w:jc w:val="both"/>
+      </w:pPr>
+      <w:r>
+        <w:t>NOC Operator / Ministry of Defense</w:t>
+      </w:r>
+      <w:r>
+        <w:t xml:space="preserve"> / </w:t>
+      </w:r>
+      <w:r>
+        <w:t xml:space="preserve">Jan. 2019- </w:t>
+      </w:r>
+      <w:r>
+        <w:rPr>
+          <w:b/>
+          <w:bCs/>
+        </w:rPr>
+        <w:t>Present</w:t>
+      </w:r>
+    </w:p>
+    <w:p>
+      <w:pPr>
+        <w:pStyle w:val="a8"/>
+        <w:numPr>
+          <w:ilvl w:val="0"/>
+          <w:numId w:val="3"/>
+        </w:numPr>
+        <w:spacing w:after="0"/>
+        <w:ind w:left="990" w:hanging="450"/>
+        <w:jc w:val="both"/>
+      </w:pPr>
+      <w:r>
+        <w:t>Operator monitors and manages operations of the systems and services</w:t>
+      </w:r>
+    </w:p>
+    <w:p>
+      <w:pPr>
+        <w:pStyle w:val="a8"/>
+        <w:numPr>
+          <w:ilvl w:val="0"/>
+          <w:numId w:val="3"/>
+        </w:numPr>
+        <w:spacing w:after="0"/>
+        <w:ind w:left="990" w:hanging="450"/>
+        <w:jc w:val="both"/>
+      </w:pPr>
+      <w:r>
+        <w:t>Wrote procedures for improving professionalism in the team</w:t>
+      </w:r>
+    </w:p>
+    <w:p>
+      <w:pPr>
+        <w:jc w:val="both"/>
+        <w:rPr>
+          <w:rFonts w:ascii="Bahnschrift SemiLight" w:hAnsi="Bahnschrift SemiLight" w:cs="Calibri"/>
+          <w:sz w:val="20"/>
+          <w:szCs w:val="20"/>
+        </w:rPr>
+      </w:pPr>
+      <w:r>
+        <w:t>Various Jobs – Waiter, Co. Chef, Traveling to South America (7 months) and IT Support Technician</w:t>
+      </w:r>
+      <w:r>
+        <w:t xml:space="preserve"> / </w:t>
+      </w:r>
+      <w:r>
+        <w:t>April 2016 – Jan. 2019</w:t>
+      </w:r>
+    </w:p>
+    <w:p>
+      <w:pPr>
+        <w:spacing w:after="0"/>
+        <w:rPr>
+          <w:rFonts w:ascii="Tahoma" w:hAnsi="Tahoma" w:cs="Tahoma"/>
+          <w:b/>
+          <w:bCs/>
+          <w:color w:val="2E74B5" w:themeColor="accent5" w:themeShade="BF"/>
+          <w:sz w:val="24"/>
+          <w:szCs w:val="24"/>
+          <w:u w:val="single"/>
+        </w:rPr>
+      </w:pPr>
+      <w:r>
+        <w:rPr>
+          <w:rFonts w:ascii="Tahoma" w:hAnsi="Tahoma" w:cs="Tahoma"/>
+          <w:b/>
+          <w:bCs/>
+          <w:color w:val="2E74B5" w:themeColor="accent5" w:themeShade="BF"/>
+          <w:sz w:val="24"/>
+          <w:szCs w:val="24"/>
+          <w:u w:val="single"/>
+        </w:rPr>
+        <w:t>Military Service</w:t>
+      </w:r>
+    </w:p>
+    <w:p>
+      <w:pPr>
+        <w:spacing w:after="0"/>
+        <w:jc w:val="both"/>
+        <w:rPr>
+          <w:rFonts w:ascii="Calibri" w:hAnsi="Calibri" w:cs="Calibri"/>
+          <w:b/>
+          <w:bCs/>
+        </w:rPr>
+      </w:pPr>
+      <w:r>
+        <w:rPr>
+          <w:rFonts w:ascii="Calibri" w:hAnsi="Calibri" w:cs="Calibri"/>
+        </w:rPr>
+        <w:t>Iron Dome Officer / I</w:t>
+      </w:r>
+      <w:r>
+        <w:rPr>
+          <w:rFonts w:ascii="Calibri" w:hAnsi="Calibri" w:cs="Calibri"/>
+        </w:rPr>
+        <w:t>A</w:t>
+      </w:r>
+      <w:r>
+        <w:rPr>
+          <w:rFonts w:ascii="Calibri" w:hAnsi="Calibri" w:cs="Calibri"/>
+        </w:rPr>
+        <w:t>F</w:t>
+      </w:r>
+      <w:r>
+        <w:rPr>
+          <w:rFonts w:ascii="Calibri" w:hAnsi="Calibri" w:cs="Calibri"/>
+        </w:rPr>
+        <w:t xml:space="preserve"> / </w:t>
+      </w:r>
+      <w:r>
+        <w:rPr>
+          <w:rFonts w:ascii="Calibri" w:hAnsi="Calibri" w:cs="Calibri"/>
+          <w:b/>
+          <w:bCs/>
+        </w:rPr>
+        <w:t>2011 - 2016</w:t>
+      </w:r>
+    </w:p>
+    <w:p>
+      <w:pPr>
+        <w:pStyle w:val="a8"/>
+        <w:numPr>
+          <w:ilvl w:val="0"/>
+          <w:numId w:val="3"/>
+        </w:numPr>
+        <w:spacing w:after="0"/>
+        <w:ind w:left="990" w:hanging="450"/>
+        <w:jc w:val="both"/>
+      </w:pPr>
+      <w:r>
+        <w:t>Leading a platoon of 20 soldiers and 2 squad commanders simultaneously</w:t>
+      </w:r>
+    </w:p>
+    <w:p>
+      <w:pPr>
+        <w:pStyle w:val="a8"/>
+        <w:numPr>
+          <w:ilvl w:val="0"/>
+          <w:numId w:val="3"/>
+        </w:numPr>
+        <w:spacing w:after="0"/>
+        <w:ind w:left="990" w:hanging="450"/>
+        <w:jc w:val="both"/>
+      </w:pPr>
+      <w:r>
+        <w:t>Constructing a provisional outpost in limited timeframes while maintaining high standards without compromises</w:t>
       </w:r>
     </w:p>
     <w:p>
@@ -792,7 +1150,7 @@
         <w:jc w:val="both"/>
       </w:pPr>
       <w:r>
-        <w:t>Used SQLite to make the app non-dependable on internet connection</w:t>
+        <w:t>Served in the field and in training base, both in different commending roles</w:t>
       </w:r>
     </w:p>
     <w:p>
@@ -818,12 +1176,11 @@
           <w:szCs w:val="24"/>
           <w:u w:val="single"/>
         </w:rPr>
-        <w:t>Education</w:t>
-      </w:r>
-    </w:p>
-    <w:p>
-      <w:pPr>
-        <w:spacing w:after="0"/>
+        <w:t>Other skills and leisure time activities</w:t>
+      </w:r>
+    </w:p>
+    <w:p>
+      <w:pPr>
         <w:jc w:val="both"/>
         <w:rPr>
           <w:rFonts w:ascii="Calibri" w:hAnsi="Calibri" w:cs="Calibri"/>
@@ -832,56 +1189,65 @@
       <w:r>
         <w:rPr>
           <w:rFonts w:ascii="Calibri" w:hAnsi="Calibri" w:cs="Calibri"/>
-        </w:rPr>
-        <w:t>Computer Science / B.Sc. / Holon Institute of Technology</w:t>
-      </w:r>
-      <w:r>
-        <w:rPr>
-          <w:rFonts w:ascii="Calibri" w:hAnsi="Calibri" w:cs="Calibri"/>
+          <w:noProof/>
+        </w:rPr>
+        <w:t xml:space="preserve">Basketball,  </w:t>
+      </w:r>
+      <w:r>
+        <w:rPr>
+          <w:rFonts w:ascii="Calibri" w:hAnsi="Calibri" w:cs="Calibri"/>
+          <w:noProof/>
+        </w:rPr>
+        <w:t>Hiking</w:t>
+      </w:r>
+      <w:r>
+        <w:rPr>
+          <w:rFonts w:ascii="Calibri" w:hAnsi="Calibri" w:cs="Calibri"/>
+          <w:noProof/>
+        </w:rPr>
+        <w:t xml:space="preserve">, cooking </w:t>
+      </w:r>
+      <w:r>
+        <w:rPr>
+          <w:rFonts w:ascii="Calibri" w:hAnsi="Calibri" w:cs="Calibri"/>
+          <w:noProof/>
+        </w:rPr>
+        <w:t>and anything about c</w:t>
+      </w:r>
+      <w:r>
+        <w:rPr>
+          <w:rFonts w:ascii="Calibri" w:hAnsi="Calibri" w:cs="Calibri"/>
+          <w:noProof/>
+        </w:rPr>
+        <w:t>oding</w:t>
+      </w:r>
+      <w:r>
+        <w:rPr>
+          <w:rFonts w:ascii="Calibri" w:hAnsi="Calibri" w:cs="Calibri"/>
+          <w:noProof/>
+        </w:rPr>
+        <w:t xml:space="preserve"> and new </w:t>
+      </w:r>
+      <w:r>
+        <w:rPr>
+          <w:rFonts w:ascii="Calibri" w:hAnsi="Calibri" w:cs="Calibri"/>
+          <w:noProof/>
+        </w:rPr>
+        <w:t>technologies</w:t>
+      </w:r>
+      <w:r>
+        <w:rPr>
+          <w:rFonts w:ascii="Calibri" w:hAnsi="Calibri" w:cs="Calibri"/>
+          <w:noProof/>
+        </w:rPr>
+        <w:t>.</w:t>
+      </w:r>
+      <w:r>
+        <w:rPr>
+          <w:rFonts w:ascii="Calibri" w:hAnsi="Calibri" w:cs="Calibri"/>
+          <w:noProof/>
         </w:rPr>
         <w:t xml:space="preserve"> </w:t>
-      </w:r>
-      <w:r>
-        <w:rPr>
-          <w:rFonts w:ascii="Calibri" w:hAnsi="Calibri" w:cs="Calibri"/>
-        </w:rPr>
-        <w:t>/ 2018-</w:t>
-      </w:r>
-      <w:r>
-        <w:rPr>
-          <w:rFonts w:ascii="Calibri" w:hAnsi="Calibri" w:cs="Calibri"/>
-          <w:b/>
-          <w:bCs/>
-        </w:rPr>
-        <w:t>Present</w:t>
-      </w:r>
-    </w:p>
-    <w:p>
-      <w:pPr>
-        <w:pStyle w:val="a8"/>
-        <w:numPr>
-          <w:ilvl w:val="0"/>
-          <w:numId w:val="1"/>
-        </w:numPr>
-        <w:rPr>
-          <w:rFonts w:ascii="Calibri" w:hAnsi="Calibri" w:cs="Calibri"/>
-          <w:sz w:val="24"/>
-          <w:szCs w:val="24"/>
-        </w:rPr>
-      </w:pPr>
-      <w:r>
-        <w:rPr>
-          <w:rFonts w:ascii="Calibri" w:hAnsi="Calibri" w:cs="Calibri"/>
-        </w:rPr>
-        <w:t>HIT Student Association Member / 2019-</w:t>
-      </w:r>
-      <w:r>
-        <w:rPr>
-          <w:rFonts w:ascii="Calibri" w:hAnsi="Calibri" w:cs="Calibri"/>
-          <w:b/>
-          <w:bCs/>
-        </w:rPr>
-        <w:t xml:space="preserve"> Present</w:t>
       </w:r>
     </w:p>
     <w:p>
@@ -907,316 +1273,15 @@
           <w:szCs w:val="24"/>
           <w:u w:val="single"/>
         </w:rPr>
-        <w:t>Experience</w:t>
+        <w:t>Languages</w:t>
       </w:r>
     </w:p>
     <w:p>
       <w:pPr>
         <w:jc w:val="both"/>
-      </w:pPr>
-      <w:r>
-        <w:t>NOC Operator / Ministry of Defense</w:t>
-      </w:r>
-      <w:r>
-        <w:t xml:space="preserve"> / </w:t>
-      </w:r>
-      <w:r>
-        <w:t xml:space="preserve">Jan. 2019- </w:t>
-      </w:r>
-      <w:r>
-        <w:rPr>
-          <w:b/>
-          <w:bCs/>
-        </w:rPr>
-        <w:t>Present</w:t>
-      </w:r>
-    </w:p>
-    <w:p>
-      <w:pPr>
-        <w:pStyle w:val="a8"/>
-        <w:numPr>
-          <w:ilvl w:val="0"/>
-          <w:numId w:val="3"/>
-        </w:numPr>
-        <w:ind w:left="990" w:hanging="450"/>
-        <w:jc w:val="both"/>
-      </w:pPr>
-      <w:r>
-        <w:t>Operator monitors and manages operations of the systems and services</w:t>
-      </w:r>
-    </w:p>
-    <w:p>
-      <w:pPr>
-        <w:pStyle w:val="a8"/>
-        <w:numPr>
-          <w:ilvl w:val="0"/>
-          <w:numId w:val="3"/>
-        </w:numPr>
-        <w:ind w:left="990" w:hanging="450"/>
-        <w:jc w:val="both"/>
-      </w:pPr>
-      <w:r>
-        <w:t>Wrote procedures for improving professionalism in the team</w:t>
-      </w:r>
-    </w:p>
-    <w:p>
-      <w:pPr>
-        <w:jc w:val="both"/>
-        <w:rPr>
-          <w:rFonts w:ascii="Bahnschrift SemiLight" w:hAnsi="Bahnschrift SemiLight" w:cs="Calibri"/>
-          <w:sz w:val="20"/>
-          <w:szCs w:val="20"/>
-        </w:rPr>
-      </w:pPr>
-      <w:r>
-        <w:t>Various Jobs – Waiter, Co. Chef, Traveling to South America (7 months) and IT Support Technician</w:t>
-      </w:r>
-      <w:r>
-        <w:t xml:space="preserve"> / </w:t>
-      </w:r>
-      <w:r>
-        <w:t>April 2016 – Jan. 2019</w:t>
-      </w:r>
-    </w:p>
-    <w:p>
-      <w:pPr>
-        <w:spacing w:after="0"/>
-        <w:rPr>
-          <w:rFonts w:ascii="Tahoma" w:hAnsi="Tahoma" w:cs="Tahoma"/>
-          <w:b/>
-          <w:bCs/>
-          <w:color w:val="2E74B5" w:themeColor="accent5" w:themeShade="BF"/>
-          <w:sz w:val="24"/>
-          <w:szCs w:val="24"/>
-          <w:u w:val="single"/>
-        </w:rPr>
-      </w:pPr>
-      <w:r>
-        <w:rPr>
-          <w:rFonts w:ascii="Tahoma" w:hAnsi="Tahoma" w:cs="Tahoma"/>
-          <w:b/>
-          <w:bCs/>
-          <w:color w:val="2E74B5" w:themeColor="accent5" w:themeShade="BF"/>
-          <w:sz w:val="24"/>
-          <w:szCs w:val="24"/>
-          <w:u w:val="single"/>
-        </w:rPr>
-        <w:t>Military Service</w:t>
-      </w:r>
-    </w:p>
-    <w:p>
-      <w:pPr>
-        <w:jc w:val="both"/>
-        <w:rPr>
-          <w:rFonts w:ascii="Calibri" w:hAnsi="Calibri" w:cs="Calibri"/>
-          <w:b/>
-          <w:bCs/>
-        </w:rPr>
-      </w:pPr>
-      <w:r>
-        <w:rPr>
-          <w:rFonts w:ascii="Calibri" w:hAnsi="Calibri" w:cs="Calibri"/>
-        </w:rPr>
-        <w:t>Iron Dome Officer / I</w:t>
-      </w:r>
-      <w:r>
-        <w:rPr>
-          <w:rFonts w:ascii="Calibri" w:hAnsi="Calibri" w:cs="Calibri"/>
-        </w:rPr>
-        <w:t>A</w:t>
-      </w:r>
-      <w:r>
-        <w:rPr>
-          <w:rFonts w:ascii="Calibri" w:hAnsi="Calibri" w:cs="Calibri"/>
-        </w:rPr>
-        <w:t>F</w:t>
-      </w:r>
-      <w:r>
-        <w:rPr>
-          <w:rFonts w:ascii="Calibri" w:hAnsi="Calibri" w:cs="Calibri"/>
-        </w:rPr>
-        <w:t xml:space="preserve"> / </w:t>
-      </w:r>
-      <w:r>
-        <w:rPr>
-          <w:rFonts w:ascii="Calibri" w:hAnsi="Calibri" w:cs="Calibri"/>
-          <w:b/>
-          <w:bCs/>
-        </w:rPr>
-        <w:t>2011 - 2016</w:t>
-      </w:r>
-    </w:p>
-    <w:p>
-      <w:pPr>
-        <w:pStyle w:val="a8"/>
-        <w:numPr>
-          <w:ilvl w:val="0"/>
-          <w:numId w:val="3"/>
-        </w:numPr>
-        <w:ind w:left="990" w:hanging="450"/>
-        <w:jc w:val="both"/>
-      </w:pPr>
-      <w:r>
-        <w:t>Leading a platoon of 20 soldiers and 2 squad commanders simultaneously</w:t>
-      </w:r>
-    </w:p>
-    <w:p>
-      <w:pPr>
-        <w:pStyle w:val="a8"/>
-        <w:numPr>
-          <w:ilvl w:val="0"/>
-          <w:numId w:val="3"/>
-        </w:numPr>
-        <w:ind w:left="990" w:hanging="450"/>
-        <w:jc w:val="both"/>
-      </w:pPr>
-      <w:r>
-        <w:t>Constructing a provisional outpost in limited timeframes while maintaining high standards without compromises</w:t>
-      </w:r>
-    </w:p>
-    <w:p>
-      <w:pPr>
-        <w:pStyle w:val="a8"/>
-        <w:numPr>
-          <w:ilvl w:val="0"/>
-          <w:numId w:val="3"/>
-        </w:numPr>
-        <w:ind w:left="990" w:hanging="450"/>
-        <w:jc w:val="both"/>
-      </w:pPr>
-      <w:r>
-        <w:t>Served in the field and in training base, both in different commending roles</w:t>
-      </w:r>
-    </w:p>
-    <w:p>
-      <w:pPr>
-        <w:spacing w:after="0"/>
-        <w:rPr>
-          <w:rFonts w:ascii="Tahoma" w:hAnsi="Tahoma" w:cs="Tahoma"/>
-          <w:b/>
-          <w:bCs/>
-          <w:color w:val="2E74B5" w:themeColor="accent5" w:themeShade="BF"/>
-          <w:sz w:val="24"/>
-          <w:szCs w:val="24"/>
-          <w:u w:val="single"/>
-        </w:rPr>
-      </w:pPr>
-      <w:r>
-        <w:rPr>
-          <w:rFonts w:ascii="Tahoma" w:hAnsi="Tahoma" w:cs="Tahoma"/>
-          <w:b/>
-          <w:bCs/>
-          <w:color w:val="2E74B5" w:themeColor="accent5" w:themeShade="BF"/>
-          <w:sz w:val="24"/>
-          <w:szCs w:val="24"/>
-          <w:u w:val="single"/>
-        </w:rPr>
-        <w:t>Other skills and leisure time activities</w:t>
-      </w:r>
-    </w:p>
-    <w:p>
-      <w:pPr>
-        <w:jc w:val="both"/>
-        <w:rPr>
-          <w:rFonts w:ascii="Calibri" w:hAnsi="Calibri" w:cs="Calibri"/>
-        </w:rPr>
-      </w:pPr>
-      <w:r>
-        <w:rPr>
-          <w:rFonts w:ascii="Calibri" w:hAnsi="Calibri" w:cs="Calibri"/>
-          <w:noProof/>
-        </w:rPr>
-        <w:t xml:space="preserve">Basketball,  </w:t>
-      </w:r>
-      <w:r>
-        <w:rPr>
-          <w:rFonts w:ascii="Calibri" w:hAnsi="Calibri" w:cs="Calibri"/>
-          <w:noProof/>
-        </w:rPr>
-        <w:t>Hiking</w:t>
-      </w:r>
-      <w:r>
-        <w:rPr>
-          <w:rFonts w:ascii="Calibri" w:hAnsi="Calibri" w:cs="Calibri"/>
-          <w:noProof/>
-        </w:rPr>
-        <w:t xml:space="preserve">, cooking </w:t>
-      </w:r>
-      <w:r>
-        <w:rPr>
-          <w:rFonts w:ascii="Calibri" w:hAnsi="Calibri" w:cs="Calibri"/>
-          <w:noProof/>
-        </w:rPr>
-        <w:t>and anything about c</w:t>
-      </w:r>
-      <w:r>
-        <w:rPr>
-          <w:rFonts w:ascii="Calibri" w:hAnsi="Calibri" w:cs="Calibri"/>
-          <w:noProof/>
-        </w:rPr>
-        <w:t>oding</w:t>
-      </w:r>
-      <w:r>
-        <w:rPr>
-          <w:rFonts w:ascii="Calibri" w:hAnsi="Calibri" w:cs="Calibri"/>
-          <w:noProof/>
-        </w:rPr>
-        <w:t xml:space="preserve"> and new </w:t>
-      </w:r>
-      <w:r>
-        <w:rPr>
-          <w:rFonts w:ascii="Calibri" w:hAnsi="Calibri" w:cs="Calibri"/>
-          <w:noProof/>
-        </w:rPr>
-        <w:t>technologies</w:t>
-      </w:r>
-      <w:r>
-        <w:rPr>
-          <w:rFonts w:ascii="Calibri" w:hAnsi="Calibri" w:cs="Calibri"/>
-          <w:noProof/>
-        </w:rPr>
-        <w:t>.</w:t>
-      </w:r>
-      <w:r>
-        <w:rPr>
-          <w:rFonts w:ascii="Calibri" w:hAnsi="Calibri" w:cs="Calibri"/>
-          <w:noProof/>
-        </w:rPr>
-        <w:t xml:space="preserve"> </w:t>
-      </w:r>
-    </w:p>
-    <w:p>
-      <w:pPr>
-        <w:spacing w:after="0"/>
-        <w:rPr>
-          <w:rFonts w:ascii="Tahoma" w:hAnsi="Tahoma" w:cs="Tahoma"/>
-          <w:b/>
-          <w:bCs/>
-          <w:color w:val="2E74B5" w:themeColor="accent5" w:themeShade="BF"/>
-          <w:sz w:val="24"/>
-          <w:szCs w:val="24"/>
-          <w:u w:val="single"/>
-        </w:rPr>
-      </w:pPr>
-      <w:r>
-        <w:rPr>
-          <w:rFonts w:ascii="Tahoma" w:hAnsi="Tahoma" w:cs="Tahoma"/>
-          <w:b/>
-          <w:bCs/>
-          <w:color w:val="2E74B5" w:themeColor="accent5" w:themeShade="BF"/>
-          <w:sz w:val="24"/>
-          <w:szCs w:val="24"/>
-          <w:u w:val="single"/>
-        </w:rPr>
-        <w:t>Languages</w:t>
-      </w:r>
-    </w:p>
-    <w:p>
-      <w:pPr>
-        <w:jc w:val="both"/>
-        <w:rPr>
-          <w:rFonts w:ascii="Calibri" w:hAnsi="Calibri" w:cs="Calibri"/>
-          <w:lang w:val="en-GB"/>
+        <w:rPr>
+          <w:rFonts w:ascii="Calibri" w:hAnsi="Calibri" w:cs="Calibri" w:hint="cs"/>
+          <w:rtl/>
         </w:rPr>
       </w:pPr>
       <w:r>
@@ -1866,6 +1931,95 @@
     </w:lvl>
   </w:abstractNum>
   <w:abstractNum w:abstractNumId="5" w15:restartNumberingAfterBreak="0">
+    <w:nsid w:val="3FB54A5F"/>
+    <w:multiLevelType w:val="hybridMultilevel"/>
+    <w:tmpl w:val="6F0C9BF4"/>
+    <w:lvl w:ilvl="0" w:tplc="8BDE39F2">
+      <w:start w:val="3"/>
+      <w:numFmt w:val="decimal"/>
+      <w:lvlText w:val="%1."/>
+      <w:lvlJc w:val="left"/>
+      <w:pPr>
+        <w:ind w:left="360" w:hanging="360"/>
+      </w:pPr>
+      <w:rPr>
+        <w:rFonts w:hint="default"/>
+      </w:rPr>
+    </w:lvl>
+    <w:lvl w:ilvl="1" w:tplc="04090019" w:tentative="1">
+      <w:start w:val="1"/>
+      <w:numFmt w:val="lowerLetter"/>
+      <w:lvlText w:val="%2."/>
+      <w:lvlJc w:val="left"/>
+      <w:pPr>
+        <w:ind w:left="1080" w:hanging="360"/>
+      </w:pPr>
+    </w:lvl>
+    <w:lvl w:ilvl="2" w:tplc="0409001B" w:tentative="1">
+      <w:start w:val="1"/>
+      <w:numFmt w:val="lowerRoman"/>
+      <w:lvlText w:val="%3."/>
+      <w:lvlJc w:val="right"/>
+      <w:pPr>
+        <w:ind w:left="1800" w:hanging="180"/>
+      </w:pPr>
+    </w:lvl>
+    <w:lvl w:ilvl="3" w:tplc="0409000F" w:tentative="1">
+      <w:start w:val="1"/>
+      <w:numFmt w:val="decimal"/>
+      <w:lvlText w:val="%4."/>
+      <w:lvlJc w:val="left"/>
+      <w:pPr>
+        <w:ind w:left="2520" w:hanging="360"/>
+      </w:pPr>
+    </w:lvl>
+    <w:lvl w:ilvl="4" w:tplc="04090019" w:tentative="1">
+      <w:start w:val="1"/>
+      <w:numFmt w:val="lowerLetter"/>
+      <w:lvlText w:val="%5."/>
+      <w:lvlJc w:val="left"/>
+      <w:pPr>
+        <w:ind w:left="3240" w:hanging="360"/>
+      </w:pPr>
+    </w:lvl>
+    <w:lvl w:ilvl="5" w:tplc="0409001B" w:tentative="1">
+      <w:start w:val="1"/>
+      <w:numFmt w:val="lowerRoman"/>
+      <w:lvlText w:val="%6."/>
+      <w:lvlJc w:val="right"/>
+      <w:pPr>
+        <w:ind w:left="3960" w:hanging="180"/>
+      </w:pPr>
+    </w:lvl>
+    <w:lvl w:ilvl="6" w:tplc="0409000F" w:tentative="1">
+      <w:start w:val="1"/>
+      <w:numFmt w:val="decimal"/>
+      <w:lvlText w:val="%7."/>
+      <w:lvlJc w:val="left"/>
+      <w:pPr>
+        <w:ind w:left="4680" w:hanging="360"/>
+      </w:pPr>
+    </w:lvl>
+    <w:lvl w:ilvl="7" w:tplc="04090019" w:tentative="1">
+      <w:start w:val="1"/>
+      <w:numFmt w:val="lowerLetter"/>
+      <w:lvlText w:val="%8."/>
+      <w:lvlJc w:val="left"/>
+      <w:pPr>
+        <w:ind w:left="5400" w:hanging="360"/>
+      </w:pPr>
+    </w:lvl>
+    <w:lvl w:ilvl="8" w:tplc="0409001B" w:tentative="1">
+      <w:start w:val="1"/>
+      <w:numFmt w:val="lowerRoman"/>
+      <w:lvlText w:val="%9."/>
+      <w:lvlJc w:val="right"/>
+      <w:pPr>
+        <w:ind w:left="6120" w:hanging="180"/>
+      </w:pPr>
+    </w:lvl>
+  </w:abstractNum>
+  <w:abstractNum w:abstractNumId="6" w15:restartNumberingAfterBreak="0">
     <w:nsid w:val="73251CBD"/>
     <w:multiLevelType w:val="hybridMultilevel"/>
     <w:tmpl w:val="6606555A"/>
@@ -1978,7 +2132,7 @@
       </w:rPr>
     </w:lvl>
   </w:abstractNum>
-  <w:abstractNum w:abstractNumId="6" w15:restartNumberingAfterBreak="0">
+  <w:abstractNum w:abstractNumId="7" w15:restartNumberingAfterBreak="0">
     <w:nsid w:val="7F94250B"/>
     <w:multiLevelType w:val="hybridMultilevel"/>
     <w:tmpl w:val="1428804E"/>
@@ -2098,7 +2252,7 @@
     <w:abstractNumId w:val="0"/>
   </w:num>
   <w:num w:numId="3">
-    <w:abstractNumId w:val="6"/>
+    <w:abstractNumId w:val="7"/>
   </w:num>
   <w:num w:numId="4">
     <w:abstractNumId w:val="4"/>
@@ -2107,10 +2261,13 @@
     <w:abstractNumId w:val="2"/>
   </w:num>
   <w:num w:numId="6">
-    <w:abstractNumId w:val="5"/>
+    <w:abstractNumId w:val="6"/>
   </w:num>
   <w:num w:numId="7">
     <w:abstractNumId w:val="3"/>
+  </w:num>
+  <w:num w:numId="8">
+    <w:abstractNumId w:val="5"/>
   </w:num>
 </w:numbering>
 </file>
@@ -2947,4 +3104,16 @@
     </a:ext>
   </a:extLst>
 </a:theme>
+</file>
+
+<file path=customXml/item1.xml><?xml version="1.0" encoding="utf-8"?>
+<b:Sources xmlns:b="http://schemas.openxmlformats.org/officeDocument/2006/bibliography" xmlns="http://schemas.openxmlformats.org/officeDocument/2006/bibliography" SelectedStyle="\APASixthEditionOfficeOnline.xsl" StyleName="APA" Version="6"/>
+</file>
+
+<file path=customXml/itemProps1.xml><?xml version="1.0" encoding="utf-8"?>
+<ds:datastoreItem xmlns:ds="http://schemas.openxmlformats.org/officeDocument/2006/customXml" ds:itemID="{7E3E1F6E-E648-45C4-A284-BEACC720441A}">
+  <ds:schemaRefs>
+    <ds:schemaRef ds:uri="http://schemas.openxmlformats.org/officeDocument/2006/bibliography"/>
+  </ds:schemaRefs>
+</ds:datastoreItem>
 </file>
</xml_diff>

<commit_message>
update resume, add MLProcess, add Timeline
</commit_message>
<xml_diff>
--- a/assets/resume/MosheGotam.docx
+++ b/assets/resume/MosheGotam.docx
@@ -148,7 +148,7 @@
             <w:rStyle w:val="Hyperlink"/>
             <w:rFonts w:ascii="Calibri" w:hAnsi="Calibri" w:cs="Calibri"/>
           </w:rPr>
-          <w:t>LinkedIn</w:t>
+          <w:t>LinkedIn/moshe-gotam</w:t>
         </w:r>
       </w:hyperlink>
       <w:r>
@@ -196,7 +196,7 @@
             <w:rStyle w:val="Hyperlink"/>
             <w:rFonts w:ascii="Calibri" w:hAnsi="Calibri" w:cs="Calibri"/>
           </w:rPr>
-          <w:t>GitHub</w:t>
+          <w:t>GitHub/MosheG23</w:t>
         </w:r>
       </w:hyperlink>
     </w:p>
@@ -470,21 +470,7 @@
           <w:rFonts w:ascii="Calibri" w:hAnsi="Calibri" w:cs="Calibri"/>
           <w:lang w:val="en-GB"/>
         </w:rPr>
-        <w:t xml:space="preserve">Analyse the data with </w:t>
-      </w:r>
-      <w:r>
-        <w:rPr>
-          <w:rFonts w:ascii="Calibri" w:hAnsi="Calibri" w:cs="Calibri"/>
-          <w:lang w:val="en-GB"/>
-        </w:rPr>
-        <w:t>Elasticsearch</w:t>
-      </w:r>
-      <w:r>
-        <w:rPr>
-          <w:rFonts w:ascii="Calibri" w:hAnsi="Calibri" w:cs="Calibri"/>
-          <w:lang w:val="en-GB"/>
-        </w:rPr>
-        <w:t xml:space="preserve"> and python</w:t>
+        <w:t>Analyse the data with Elasticsearch and python</w:t>
       </w:r>
       <w:r>
         <w:rPr>
@@ -615,7 +601,7 @@
             <w:rFonts w:ascii="Calibri" w:hAnsi="Calibri" w:cs="Calibri"/>
             <w:lang w:val="en-GB"/>
           </w:rPr>
-          <w:t>GitHub Link</w:t>
+          <w:t>GitHub/NCAAToNBA-WebScraping</w:t>
         </w:r>
       </w:hyperlink>
     </w:p>
@@ -790,7 +776,7 @@
             <w:rFonts w:ascii="Calibri" w:hAnsi="Calibri" w:cs="Calibri"/>
             <w:lang w:val="en-GB"/>
           </w:rPr>
-          <w:t>GitHub Link</w:t>
+          <w:t>GitHub/TeamManager</w:t>
         </w:r>
       </w:hyperlink>
     </w:p>
@@ -975,10 +961,16 @@
         <w:jc w:val="both"/>
       </w:pPr>
       <w:r>
-        <w:t>NOC Operator / Ministry of Defense</w:t>
-      </w:r>
-      <w:r>
-        <w:t xml:space="preserve"> / </w:t>
+        <w:t xml:space="preserve">NOC Operator / </w:t>
+      </w:r>
+      <w:r>
+        <w:t>Classified</w:t>
+      </w:r>
+      <w:r>
+        <w:t xml:space="preserve"> </w:t>
+      </w:r>
+      <w:r>
+        <w:t xml:space="preserve">/ </w:t>
       </w:r>
       <w:r>
         <w:t xml:space="preserve">Jan. 2019- </w:t>
@@ -1280,7 +1272,7 @@
       <w:pPr>
         <w:jc w:val="both"/>
         <w:rPr>
-          <w:rFonts w:ascii="Calibri" w:hAnsi="Calibri" w:cs="Calibri" w:hint="cs"/>
+          <w:rFonts w:ascii="Calibri" w:hAnsi="Calibri" w:cs="Calibri"/>
           <w:rtl/>
         </w:rPr>
       </w:pPr>

</xml_diff>

<commit_message>
Update resume, slight changes in sections
</commit_message>
<xml_diff>
--- a/assets/resume/MosheGotam.docx
+++ b/assets/resume/MosheGotam.docx
@@ -1,13 +1,13 @@
 
 <file path=word/document.xml><?xml version="1.0" encoding="utf-8"?>
-<w:document xmlns:wpc="http://schemas.microsoft.com/office/word/2010/wordprocessingCanvas" xmlns:cx="http://schemas.microsoft.com/office/drawing/2014/chartex" xmlns:cx1="http://schemas.microsoft.com/office/drawing/2015/9/8/chartex" xmlns:cx2="http://schemas.microsoft.com/office/drawing/2015/10/21/chartex" xmlns:cx3="http://schemas.microsoft.com/office/drawing/2016/5/9/chartex" xmlns:cx4="http://schemas.microsoft.com/office/drawing/2016/5/10/chartex" xmlns:cx5="http://schemas.microsoft.com/office/drawing/2016/5/11/chartex" xmlns:cx6="http://schemas.microsoft.com/office/drawing/2016/5/12/chartex" xmlns:cx7="http://schemas.microsoft.com/office/drawing/2016/5/13/chartex" xmlns:cx8="http://schemas.microsoft.com/office/drawing/2016/5/14/chartex" xmlns:mc="http://schemas.openxmlformats.org/markup-compatibility/2006" xmlns:aink="http://schemas.microsoft.com/office/drawing/2016/ink" xmlns:am3d="http://schemas.microsoft.com/office/drawing/2017/model3d" xmlns:o="urn:schemas-microsoft-com:office:office" xmlns:r="http://schemas.openxmlformats.org/officeDocument/2006/relationships" xmlns:m="http://schemas.openxmlformats.org/officeDocument/2006/math" xmlns:v="urn:schemas-microsoft-com:vml" xmlns:wp14="http://schemas.microsoft.com/office/word/2010/wordprocessingDrawing" xmlns:wp="http://schemas.openxmlformats.org/drawingml/2006/wordprocessingDrawing" xmlns:w10="urn:schemas-microsoft-com:office:word" xmlns:w="http://schemas.openxmlformats.org/wordprocessingml/2006/main" xmlns:w14="http://schemas.microsoft.com/office/word/2010/wordml" xmlns:w15="http://schemas.microsoft.com/office/word/2012/wordml" xmlns:w16cex="http://schemas.microsoft.com/office/word/2018/wordml/cex" xmlns:w16cid="http://schemas.microsoft.com/office/word/2016/wordml/cid" xmlns:w16="http://schemas.microsoft.com/office/word/2018/wordml" xmlns:w16se="http://schemas.microsoft.com/office/word/2015/wordml/symex" xmlns:wpg="http://schemas.microsoft.com/office/word/2010/wordprocessingGroup" xmlns:wpi="http://schemas.microsoft.com/office/word/2010/wordprocessingInk" xmlns:wne="http://schemas.microsoft.com/office/word/2006/wordml" xmlns:wps="http://schemas.microsoft.com/office/word/2010/wordprocessingShape" mc:Ignorable="w14 w15 w16se w16cid w16 w16cex wp14">
+<w:document xmlns:wpc="http://schemas.microsoft.com/office/word/2010/wordprocessingCanvas" xmlns:cx="http://schemas.microsoft.com/office/drawing/2014/chartex" xmlns:mc="http://schemas.openxmlformats.org/markup-compatibility/2006" xmlns:o="urn:schemas-microsoft-com:office:office" xmlns:r="http://schemas.openxmlformats.org/officeDocument/2006/relationships" xmlns:m="http://schemas.openxmlformats.org/officeDocument/2006/math" xmlns:v="urn:schemas-microsoft-com:vml" xmlns:wp14="http://schemas.microsoft.com/office/word/2010/wordprocessingDrawing" xmlns:wp="http://schemas.openxmlformats.org/drawingml/2006/wordprocessingDrawing" xmlns:w10="urn:schemas-microsoft-com:office:word" xmlns:w="http://schemas.openxmlformats.org/wordprocessingml/2006/main" xmlns:w14="http://schemas.microsoft.com/office/word/2010/wordml" xmlns:w15="http://schemas.microsoft.com/office/word/2012/wordml" xmlns:w16se="http://schemas.microsoft.com/office/word/2015/wordml/symex" xmlns:wpg="http://schemas.microsoft.com/office/word/2010/wordprocessingGroup" xmlns:wpi="http://schemas.microsoft.com/office/word/2010/wordprocessingInk" xmlns:wne="http://schemas.microsoft.com/office/word/2006/wordml" xmlns:wps="http://schemas.microsoft.com/office/word/2010/wordprocessingShape" mc:Ignorable="w14 w15 w16se wp14">
   <w:body>
     <w:p>
       <w:pPr>
         <w:spacing w:after="0"/>
         <w:jc w:val="center"/>
         <w:rPr>
-          <w:rFonts w:ascii="Adobe Fangsong Std R" w:eastAsia="Adobe Fangsong Std R" w:hAnsi="Adobe Fangsong Std R"/>
+          <w:rFonts w:ascii="Papyrus" w:eastAsia="Adobe Fangsong Std R" w:hAnsi="Papyrus"/>
           <w:b/>
           <w:bCs/>
           <w:sz w:val="56"/>
@@ -16,7 +16,7 @@
       </w:pPr>
       <w:r>
         <w:rPr>
-          <w:rFonts w:ascii="Adobe Fangsong Std R" w:eastAsia="Adobe Fangsong Std R" w:hAnsi="Adobe Fangsong Std R"/>
+          <w:rFonts w:ascii="Papyrus" w:eastAsia="Adobe Fangsong Std R" w:hAnsi="Papyrus"/>
           <w:b/>
           <w:bCs/>
           <w:sz w:val="56"/>
@@ -226,7 +226,13 @@
         <w:t>rd</w:t>
       </w:r>
       <w:r>
-        <w:t xml:space="preserve"> year student with management experience, a good eye for design,  versatile projects experience, always looking to give the extra mile. </w:t>
+        <w:t xml:space="preserve"> year student with a good eye for </w:t>
+      </w:r>
+      <w:r>
+        <w:t>design, versatile</w:t>
+      </w:r>
+      <w:r>
+        <w:t xml:space="preserve"> projects experience, always looking to give the extra mile. </w:t>
       </w:r>
       <w:r>
         <w:t>F</w:t>
@@ -240,6 +246,7 @@
     </w:p>
     <w:p>
       <w:pPr>
+        <w:spacing w:after="0"/>
         <w:rPr>
           <w:rFonts w:ascii="Tahoma" w:hAnsi="Tahoma" w:cs="Tahoma"/>
           <w:b/>
@@ -260,152 +267,211 @@
           <w:szCs w:val="24"/>
           <w:u w:val="single"/>
         </w:rPr>
-        <w:t>Main Projects</w:t>
-      </w:r>
+        <w:t>Experience</w:t>
+      </w:r>
+    </w:p>
+    <w:p>
+      <w:pPr>
+        <w:spacing w:after="0"/>
+        <w:jc w:val="both"/>
+      </w:pPr>
+      <w:r>
+        <w:rPr>
+          <w:sz w:val="24"/>
+          <w:szCs w:val="24"/>
+          <w:u w:val="single"/>
+        </w:rPr>
+        <w:t>Full Stack Developer</w:t>
+      </w:r>
+      <w:r>
+        <w:rPr>
+          <w:sz w:val="24"/>
+          <w:szCs w:val="24"/>
+        </w:rPr>
+        <w:t xml:space="preserve"> </w:t>
+      </w:r>
+      <w:r>
+        <w:t xml:space="preserve">/ Ministry of Health / Dec. 2020 – </w:t>
+      </w:r>
+      <w:r>
+        <w:rPr>
+          <w:b/>
+          <w:bCs/>
+        </w:rPr>
+        <w:t>Present</w:t>
+      </w:r>
+    </w:p>
+    <w:p>
+      <w:pPr>
+        <w:spacing w:after="0"/>
+      </w:pPr>
+      <w:r>
+        <w:t>Developing a MERN (MongoDB, Express.JS, React an</w:t>
+      </w:r>
+      <w:r>
+        <w:t>d Node.JS) Stack App with Redux</w:t>
+      </w:r>
+      <w:bookmarkStart w:id="0" w:name="_GoBack"/>
+      <w:bookmarkEnd w:id="0"/>
     </w:p>
     <w:p>
       <w:pPr>
         <w:pStyle w:val="a8"/>
         <w:numPr>
           <w:ilvl w:val="0"/>
-          <w:numId w:val="5"/>
+          <w:numId w:val="15"/>
         </w:numPr>
-        <w:spacing w:line="240" w:lineRule="auto"/>
+        <w:spacing w:after="0"/>
+      </w:pPr>
+      <w:r>
+        <w:t>Design and Build No-SQL (MongoDB) and SQL (PostgreSQL) databases using Node.JS and python scripts</w:t>
+      </w:r>
+    </w:p>
+    <w:p>
+      <w:pPr>
+        <w:pStyle w:val="a8"/>
+        <w:numPr>
+          <w:ilvl w:val="0"/>
+          <w:numId w:val="15"/>
+        </w:numPr>
+        <w:spacing w:after="0"/>
+      </w:pPr>
+      <w:r>
+        <w:t>Writing a web app from scratch, deploying and maintaining in Azure</w:t>
+      </w:r>
+    </w:p>
+    <w:p>
+      <w:pPr>
+        <w:pStyle w:val="a8"/>
+        <w:numPr>
+          <w:ilvl w:val="0"/>
+          <w:numId w:val="15"/>
+        </w:numPr>
+        <w:spacing w:after="0"/>
+      </w:pPr>
+      <w:r>
+        <w:t>Working with data teams and product managers</w:t>
+      </w:r>
+    </w:p>
+    <w:p>
+      <w:pPr>
+        <w:pStyle w:val="a8"/>
+        <w:numPr>
+          <w:ilvl w:val="0"/>
+          <w:numId w:val="15"/>
+        </w:numPr>
+        <w:spacing w:after="0"/>
         <w:jc w:val="both"/>
       </w:pPr>
       <w:r>
-        <w:rPr>
-          <w:rFonts w:ascii="Calibri" w:hAnsi="Calibri" w:cs="Calibri"/>
-          <w:b/>
-          <w:bCs/>
+        <w:t>Additional role on the team is to analysis and problem solving relates to data, types of data, and relationships among data elements using Python</w:t>
+      </w:r>
+    </w:p>
+    <w:p>
+      <w:pPr>
+        <w:spacing w:after="0"/>
+        <w:jc w:val="both"/>
+      </w:pPr>
+      <w:r>
+        <w:rPr>
           <w:sz w:val="24"/>
           <w:szCs w:val="24"/>
           <w:u w:val="single"/>
-          <w:lang w:val="en-GB"/>
-        </w:rPr>
-        <w:t>Covid-19 Dashboard</w:t>
-      </w:r>
-      <w:r>
-        <w:rPr>
-          <w:rFonts w:ascii="Calibri" w:hAnsi="Calibri" w:cs="Calibri"/>
+        </w:rPr>
+        <w:t>NOC Operator</w:t>
+      </w:r>
+      <w:r>
+        <w:rPr>
           <w:sz w:val="24"/>
           <w:szCs w:val="24"/>
-          <w:lang w:val="en-GB"/>
         </w:rPr>
         <w:t xml:space="preserve"> </w:t>
       </w:r>
       <w:r>
-        <w:rPr>
-          <w:rFonts w:ascii="Calibri" w:hAnsi="Calibri" w:cs="Calibri"/>
-          <w:lang w:val="en-GB"/>
-        </w:rPr>
-        <w:t xml:space="preserve">– Web Development, </w:t>
-      </w:r>
-      <w:r>
-        <w:rPr>
-          <w:rFonts w:ascii="Calibri" w:hAnsi="Calibri" w:cs="Calibri"/>
-          <w:u w:val="single"/>
-          <w:lang w:val="en-GB"/>
-        </w:rPr>
-        <w:t>CSS/JavaScript/ReactJS</w:t>
+        <w:t xml:space="preserve">/ Student Position / </w:t>
+      </w:r>
+      <w:r>
+        <w:t>Classified</w:t>
+      </w:r>
+      <w:r>
+        <w:t xml:space="preserve"> / </w:t>
+      </w:r>
+      <w:r>
+        <w:t xml:space="preserve">Jan. 2019- </w:t>
+      </w:r>
+      <w:r>
+        <w:t>Dec. 2020</w:t>
       </w:r>
     </w:p>
     <w:p>
       <w:pPr>
         <w:pStyle w:val="a8"/>
         <w:numPr>
-          <w:ilvl w:val="1"/>
-          <w:numId w:val="8"/>
+          <w:ilvl w:val="0"/>
+          <w:numId w:val="3"/>
         </w:numPr>
-        <w:spacing w:line="240" w:lineRule="auto"/>
+        <w:spacing w:after="0"/>
         <w:ind w:left="990" w:hanging="450"/>
         <w:jc w:val="both"/>
       </w:pPr>
       <w:r>
-        <w:t>Created a Dashboard that analyzing data through</w:t>
-      </w:r>
-      <w:r>
-        <w:rPr>
-          <w:rFonts w:hint="cs"/>
-          <w:rtl/>
-        </w:rPr>
-        <w:t xml:space="preserve"> </w:t>
-      </w:r>
-      <w:r>
-        <w:t>disease.sh</w:t>
-      </w:r>
-      <w:r>
-        <w:rPr>
-          <w:rFonts w:hint="cs"/>
-          <w:rtl/>
-        </w:rPr>
-        <w:t xml:space="preserve"> </w:t>
-      </w:r>
-      <w:r>
-        <w:rPr>
-          <w:rFonts w:hint="cs"/>
-        </w:rPr>
-        <w:t>API</w:t>
+        <w:t>Operator monitors and manages operations of the systems and services</w:t>
       </w:r>
     </w:p>
     <w:p>
       <w:pPr>
         <w:pStyle w:val="a8"/>
         <w:numPr>
-          <w:ilvl w:val="1"/>
-          <w:numId w:val="8"/>
+          <w:ilvl w:val="0"/>
+          <w:numId w:val="3"/>
         </w:numPr>
-        <w:spacing w:line="240" w:lineRule="auto"/>
+        <w:spacing w:after="0"/>
         <w:ind w:left="990" w:hanging="450"/>
         <w:jc w:val="both"/>
-        <w:rPr>
+      </w:pPr>
+      <w:r>
+        <w:t>Wrote procedures for improving professionalism in the team</w:t>
+      </w:r>
+    </w:p>
+    <w:p>
+      <w:pPr>
+        <w:jc w:val="both"/>
+        <w:rPr>
+          <w:rFonts w:ascii="Bahnschrift SemiLight" w:hAnsi="Bahnschrift SemiLight" w:cs="Calibri"/>
+          <w:sz w:val="20"/>
+          <w:szCs w:val="20"/>
+        </w:rPr>
+      </w:pPr>
+      <w:r>
+        <w:t xml:space="preserve">Various Jobs – Waiter, Co. Chef and IT Support Technician / </w:t>
+      </w:r>
+      <w:r>
+        <w:t>April 2016 – Jan. 2019</w:t>
+      </w:r>
+    </w:p>
+    <w:p>
+      <w:pPr>
+        <w:rPr>
+          <w:rFonts w:ascii="Tahoma" w:hAnsi="Tahoma" w:cs="Tahoma"/>
           <w:b/>
           <w:bCs/>
+          <w:color w:val="2E74B5" w:themeColor="accent5" w:themeShade="BF"/>
+          <w:sz w:val="24"/>
+          <w:szCs w:val="24"/>
           <w:u w:val="single"/>
         </w:rPr>
       </w:pPr>
       <w:r>
-        <w:t>Used React hooks and states to build a multi-component app, also using Material-UI library to design the dashboard</w:t>
-      </w:r>
-    </w:p>
-    <w:p>
-      <w:pPr>
-        <w:pStyle w:val="a8"/>
-        <w:numPr>
-          <w:ilvl w:val="1"/>
-          <w:numId w:val="8"/>
-        </w:numPr>
-        <w:spacing w:line="240" w:lineRule="auto"/>
-        <w:ind w:left="990" w:hanging="450"/>
-        <w:jc w:val="both"/>
-        <w:rPr>
-          <w:rFonts w:ascii="Calibri" w:hAnsi="Calibri" w:cs="Calibri"/>
-          <w:lang w:val="en-GB"/>
-        </w:rPr>
-      </w:pPr>
-      <w:r>
-        <w:rPr>
-          <w:rFonts w:hint="cs"/>
-        </w:rPr>
-        <w:t>U</w:t>
-      </w:r>
-      <w:r>
-        <w:t>sing GeoJSON and points clustering, create</w:t>
-      </w:r>
-      <w:r>
-        <w:t>d</w:t>
-      </w:r>
-      <w:r>
-        <w:t xml:space="preserve"> an easy to </w:t>
-      </w:r>
-      <w:r>
-        <w:t>analyz</w:t>
-      </w:r>
-      <w:r>
-        <w:t xml:space="preserve">e </w:t>
-      </w:r>
-      <w:r>
-        <w:t xml:space="preserve">and read map component </w:t>
+        <w:rPr>
+          <w:rFonts w:ascii="Tahoma" w:hAnsi="Tahoma" w:cs="Tahoma"/>
+          <w:b/>
+          <w:bCs/>
+          <w:color w:val="2E74B5" w:themeColor="accent5" w:themeShade="BF"/>
+          <w:sz w:val="24"/>
+          <w:szCs w:val="24"/>
+          <w:u w:val="single"/>
+        </w:rPr>
+        <w:t>Main Projects</w:t>
       </w:r>
     </w:p>
     <w:p>
@@ -525,7 +591,7 @@
           <w:numId w:val="8"/>
         </w:numPr>
         <w:spacing w:line="240" w:lineRule="auto"/>
-        <w:ind w:left="990" w:hanging="450"/>
+        <w:ind w:left="900"/>
         <w:jc w:val="both"/>
       </w:pPr>
       <w:r>
@@ -533,7 +599,21 @@
           <w:rFonts w:ascii="Calibri" w:hAnsi="Calibri" w:cs="Calibri"/>
           <w:lang w:val="en-GB"/>
         </w:rPr>
-        <w:t>Analyse the data with Elasticsearch and python</w:t>
+        <w:t xml:space="preserve">Analyse the data with </w:t>
+      </w:r>
+      <w:r>
+        <w:rPr>
+          <w:rFonts w:ascii="Calibri" w:hAnsi="Calibri" w:cs="Calibri"/>
+          <w:lang w:val="en-GB"/>
+        </w:rPr>
+        <w:t>ElasticS</w:t>
+      </w:r>
+      <w:r>
+        <w:rPr>
+          <w:rFonts w:ascii="Calibri" w:hAnsi="Calibri" w:cs="Calibri"/>
+          <w:lang w:val="en-GB"/>
+        </w:rPr>
+        <w:t>earch and python</w:t>
       </w:r>
       <w:r>
         <w:rPr>
@@ -632,7 +712,7 @@
         <w:pStyle w:val="a8"/>
         <w:numPr>
           <w:ilvl w:val="1"/>
-          <w:numId w:val="8"/>
+          <w:numId w:val="17"/>
         </w:numPr>
         <w:spacing w:line="240" w:lineRule="auto"/>
         <w:ind w:left="990" w:hanging="450"/>
@@ -647,149 +727,14 @@
         <w:pStyle w:val="a8"/>
         <w:numPr>
           <w:ilvl w:val="1"/>
-          <w:numId w:val="8"/>
+          <w:numId w:val="17"/>
         </w:numPr>
         <w:spacing w:line="240" w:lineRule="auto"/>
         <w:ind w:left="990" w:hanging="450"/>
         <w:jc w:val="both"/>
       </w:pPr>
       <w:r>
-        <w:t>Adding customizable option to start the game, to make more intersting</w:t>
-      </w:r>
-    </w:p>
-    <w:p>
-      <w:pPr>
-        <w:pStyle w:val="a8"/>
-        <w:numPr>
-          <w:ilvl w:val="0"/>
-          <w:numId w:val="5"/>
-        </w:numPr>
-        <w:spacing w:after="0" w:line="240" w:lineRule="auto"/>
-        <w:jc w:val="both"/>
-        <w:rPr>
-          <w:rFonts w:ascii="Calibri" w:hAnsi="Calibri" w:cs="Calibri"/>
-          <w:lang w:val="en-GB"/>
-        </w:rPr>
-      </w:pPr>
-      <w:r>
-        <w:rPr>
-          <w:rFonts w:ascii="Calibri" w:hAnsi="Calibri" w:cs="Calibri"/>
-          <w:b/>
-          <w:bCs/>
-          <w:sz w:val="24"/>
-          <w:szCs w:val="24"/>
-          <w:u w:val="single"/>
-          <w:lang w:val="en-GB"/>
-        </w:rPr>
-        <w:t>NCAA to NBA</w:t>
-      </w:r>
-      <w:r>
-        <w:rPr>
-          <w:rFonts w:ascii="Calibri" w:hAnsi="Calibri" w:cs="Calibri"/>
-          <w:sz w:val="24"/>
-          <w:szCs w:val="24"/>
-          <w:lang w:val="en-GB"/>
-        </w:rPr>
-        <w:t xml:space="preserve"> – </w:t>
-      </w:r>
-      <w:r>
-        <w:rPr>
-          <w:rFonts w:ascii="Calibri" w:hAnsi="Calibri" w:cs="Calibri"/>
-          <w:lang w:val="en-GB"/>
-        </w:rPr>
-        <w:t>Data Mining, Machine Learning</w:t>
-      </w:r>
-      <w:r>
-        <w:rPr>
-          <w:rFonts w:ascii="Calibri" w:hAnsi="Calibri" w:cs="Calibri"/>
-          <w:lang w:val="en-GB"/>
-        </w:rPr>
-        <w:t xml:space="preserve">, </w:t>
-      </w:r>
-      <w:r>
-        <w:rPr>
-          <w:rFonts w:ascii="Calibri" w:hAnsi="Calibri" w:cs="Calibri"/>
-          <w:u w:val="single"/>
-          <w:lang w:val="en-GB"/>
-        </w:rPr>
-        <w:t>Python</w:t>
-      </w:r>
-      <w:r>
-        <w:rPr>
-          <w:rFonts w:ascii="Calibri" w:hAnsi="Calibri" w:cs="Calibri"/>
-          <w:lang w:val="en-GB"/>
-        </w:rPr>
-        <w:t xml:space="preserve">, </w:t>
-      </w:r>
-      <w:hyperlink r:id="rId14" w:history="1">
-        <w:r>
-          <w:rPr>
-            <w:rStyle w:val="Hyperlink"/>
-            <w:rFonts w:ascii="Calibri" w:hAnsi="Calibri" w:cs="Calibri"/>
-            <w:lang w:val="en-GB"/>
-          </w:rPr>
-          <w:t>GitHub/NCAAToNBA-WebScraping</w:t>
-        </w:r>
-      </w:hyperlink>
-    </w:p>
-    <w:p>
-      <w:pPr>
-        <w:pStyle w:val="a8"/>
-        <w:numPr>
-          <w:ilvl w:val="0"/>
-          <w:numId w:val="2"/>
-        </w:numPr>
-        <w:spacing w:after="0" w:line="240" w:lineRule="auto"/>
-        <w:ind w:left="900"/>
-        <w:jc w:val="both"/>
-        <w:rPr>
-          <w:rFonts w:ascii="Calibri" w:hAnsi="Calibri" w:cs="Calibri"/>
-          <w:lang w:val="en-GB"/>
-        </w:rPr>
-      </w:pPr>
-      <w:r>
-        <w:rPr>
-          <w:rFonts w:ascii="Calibri" w:hAnsi="Calibri" w:cs="Calibri"/>
-          <w:lang w:val="en-GB"/>
-        </w:rPr>
-        <w:t>Found correlation between stats and success in the NBA, the “new wave” of change in the league</w:t>
-      </w:r>
-    </w:p>
-    <w:p>
-      <w:pPr>
-        <w:pStyle w:val="a8"/>
-        <w:numPr>
-          <w:ilvl w:val="0"/>
-          <w:numId w:val="2"/>
-        </w:numPr>
-        <w:spacing w:line="240" w:lineRule="auto"/>
-        <w:ind w:left="900"/>
-        <w:jc w:val="both"/>
-      </w:pPr>
-      <w:r>
-        <w:rPr>
-          <w:rFonts w:ascii="Calibri" w:hAnsi="Calibri" w:cs="Calibri"/>
-        </w:rPr>
-        <w:t>Decided to go with Cluster Analysis because I had few valuable</w:t>
-      </w:r>
-      <w:r>
-        <w:rPr>
-          <w:rFonts w:ascii="Calibri" w:hAnsi="Calibri" w:cs="Calibri" w:hint="cs"/>
-          <w:rtl/>
-        </w:rPr>
-        <w:t xml:space="preserve"> </w:t>
-      </w:r>
-      <w:r>
-        <w:rPr>
-          <w:rFonts w:ascii="Calibri" w:hAnsi="Calibri" w:cs="Calibri"/>
-        </w:rPr>
-        <w:t xml:space="preserve">data – Divided the players to 5 </w:t>
-      </w:r>
-      <w:r>
-        <w:rPr>
-          <w:rFonts w:ascii="Calibri" w:hAnsi="Calibri" w:cs="Calibri"/>
-        </w:rPr>
-        <w:t>clusters</w:t>
+        <w:t>Adding customizable option to start the game, to make more interesting</w:t>
       </w:r>
     </w:p>
     <w:p>
@@ -800,7 +745,7 @@
       <w:r>
         <w:t xml:space="preserve">For more projects visit my personal website - </w:t>
       </w:r>
-      <w:hyperlink r:id="rId15" w:history="1">
+      <w:hyperlink r:id="rId14" w:history="1">
         <w:r>
           <w:rPr>
             <w:rStyle w:val="Hyperlink"/>
@@ -808,25 +753,7 @@
             <w:sz w:val="20"/>
             <w:szCs w:val="20"/>
           </w:rPr>
-          <w:t>mgota</w:t>
-        </w:r>
-        <w:r>
-          <w:rPr>
-            <w:rStyle w:val="Hyperlink"/>
-            <w:rFonts w:ascii="Calibri" w:hAnsi="Calibri" w:cs="Calibri"/>
-            <w:sz w:val="20"/>
-            <w:szCs w:val="20"/>
-          </w:rPr>
-          <w:t>m</w:t>
-        </w:r>
-        <w:r>
-          <w:rPr>
-            <w:rStyle w:val="Hyperlink"/>
-            <w:rFonts w:ascii="Calibri" w:hAnsi="Calibri" w:cs="Calibri"/>
-            <w:sz w:val="20"/>
-            <w:szCs w:val="20"/>
-          </w:rPr>
-          <w:t>.com</w:t>
+          <w:t>mgotam.com</w:t>
         </w:r>
       </w:hyperlink>
     </w:p>
@@ -893,150 +820,6 @@
     </w:p>
     <w:p>
       <w:pPr>
-        <w:pStyle w:val="a8"/>
-        <w:numPr>
-          <w:ilvl w:val="0"/>
-          <w:numId w:val="1"/>
-        </w:numPr>
-        <w:rPr>
-          <w:rFonts w:ascii="Calibri" w:hAnsi="Calibri" w:cs="Calibri"/>
-          <w:sz w:val="24"/>
-          <w:szCs w:val="24"/>
-        </w:rPr>
-      </w:pPr>
-      <w:r>
-        <w:rPr>
-          <w:rFonts w:ascii="Calibri" w:hAnsi="Calibri" w:cs="Calibri"/>
-        </w:rPr>
-        <w:t>HIT Student Association Member / 2019-</w:t>
-      </w:r>
-      <w:r>
-        <w:rPr>
-          <w:rFonts w:ascii="Calibri" w:hAnsi="Calibri" w:cs="Calibri"/>
-          <w:b/>
-          <w:bCs/>
-        </w:rPr>
-        <w:t xml:space="preserve"> Present</w:t>
-      </w:r>
-    </w:p>
-    <w:p>
-      <w:pPr>
-        <w:spacing w:after="0"/>
-        <w:rPr>
-          <w:rFonts w:ascii="Tahoma" w:hAnsi="Tahoma" w:cs="Tahoma"/>
-          <w:b/>
-          <w:bCs/>
-          <w:color w:val="2E74B5" w:themeColor="accent5" w:themeShade="BF"/>
-          <w:sz w:val="24"/>
-          <w:szCs w:val="24"/>
-          <w:u w:val="single"/>
-        </w:rPr>
-      </w:pPr>
-      <w:r>
-        <w:rPr>
-          <w:rFonts w:ascii="Tahoma" w:hAnsi="Tahoma" w:cs="Tahoma"/>
-          <w:b/>
-          <w:bCs/>
-          <w:color w:val="2E74B5" w:themeColor="accent5" w:themeShade="BF"/>
-          <w:sz w:val="24"/>
-          <w:szCs w:val="24"/>
-          <w:u w:val="single"/>
-        </w:rPr>
-        <w:t>Experience</w:t>
-      </w:r>
-    </w:p>
-    <w:p>
-      <w:pPr>
-        <w:spacing w:after="0"/>
-        <w:jc w:val="both"/>
-      </w:pPr>
-      <w:r>
-        <w:t>NOC Operator</w:t>
-      </w:r>
-      <w:r>
-        <w:t>/ Student Position</w:t>
-      </w:r>
-      <w:r>
-        <w:t xml:space="preserve"> / </w:t>
-      </w:r>
-      <w:r>
-        <w:t>Classified</w:t>
-      </w:r>
-      <w:r>
-        <w:t xml:space="preserve"> </w:t>
-      </w:r>
-      <w:r>
-        <w:t xml:space="preserve">/ </w:t>
-      </w:r>
-      <w:r>
-        <w:t xml:space="preserve">Jan. 2019- </w:t>
-      </w:r>
-      <w:r>
-        <w:rPr>
-          <w:b/>
-          <w:bCs/>
-        </w:rPr>
-        <w:t>Present</w:t>
-      </w:r>
-    </w:p>
-    <w:p>
-      <w:pPr>
-        <w:pStyle w:val="a8"/>
-        <w:numPr>
-          <w:ilvl w:val="0"/>
-          <w:numId w:val="3"/>
-        </w:numPr>
-        <w:spacing w:after="0"/>
-        <w:ind w:left="990" w:hanging="450"/>
-        <w:jc w:val="both"/>
-      </w:pPr>
-      <w:r>
-        <w:t>Operator monitors and manages operations of the systems and services</w:t>
-      </w:r>
-    </w:p>
-    <w:p>
-      <w:pPr>
-        <w:pStyle w:val="a8"/>
-        <w:numPr>
-          <w:ilvl w:val="0"/>
-          <w:numId w:val="3"/>
-        </w:numPr>
-        <w:spacing w:after="0"/>
-        <w:ind w:left="990" w:hanging="450"/>
-        <w:jc w:val="both"/>
-      </w:pPr>
-      <w:r>
-        <w:t>Wrote procedures for improving professionalism in the team</w:t>
-      </w:r>
-    </w:p>
-    <w:p>
-      <w:pPr>
-        <w:jc w:val="both"/>
-        <w:rPr>
-          <w:rFonts w:ascii="Bahnschrift SemiLight" w:hAnsi="Bahnschrift SemiLight" w:cs="Calibri"/>
-          <w:sz w:val="20"/>
-          <w:szCs w:val="20"/>
-        </w:rPr>
-      </w:pPr>
-      <w:r>
-        <w:t>Various Jobs – Waiter, Co. Chef</w:t>
-      </w:r>
-      <w:r>
-        <w:t xml:space="preserve"> and</w:t>
-      </w:r>
-      <w:r>
-        <w:t xml:space="preserve"> IT Support Technician</w:t>
-      </w:r>
-      <w:r>
-        <w:t xml:space="preserve"> / </w:t>
-      </w:r>
-      <w:r>
-        <w:t>April 2016 – Jan. 2019</w:t>
-      </w:r>
-    </w:p>
-    <w:p>
-      <w:pPr>
-        <w:spacing w:after="0"/>
         <w:rPr>
           <w:rFonts w:ascii="Tahoma" w:hAnsi="Tahoma" w:cs="Tahoma"/>
           <w:b/>
@@ -1320,7 +1103,7 @@
 </file>
 
 <file path=word/endnotes.xml><?xml version="1.0" encoding="utf-8"?>
-<w:endnotes xmlns:wpc="http://schemas.microsoft.com/office/word/2010/wordprocessingCanvas" xmlns:cx="http://schemas.microsoft.com/office/drawing/2014/chartex" xmlns:cx1="http://schemas.microsoft.com/office/drawing/2015/9/8/chartex" xmlns:cx2="http://schemas.microsoft.com/office/drawing/2015/10/21/chartex" xmlns:cx3="http://schemas.microsoft.com/office/drawing/2016/5/9/chartex" xmlns:cx4="http://schemas.microsoft.com/office/drawing/2016/5/10/chartex" xmlns:cx5="http://schemas.microsoft.com/office/drawing/2016/5/11/chartex" xmlns:cx6="http://schemas.microsoft.com/office/drawing/2016/5/12/chartex" xmlns:cx7="http://schemas.microsoft.com/office/drawing/2016/5/13/chartex" xmlns:cx8="http://schemas.microsoft.com/office/drawing/2016/5/14/chartex" xmlns:mc="http://schemas.openxmlformats.org/markup-compatibility/2006" xmlns:aink="http://schemas.microsoft.com/office/drawing/2016/ink" xmlns:am3d="http://schemas.microsoft.com/office/drawing/2017/model3d" xmlns:o="urn:schemas-microsoft-com:office:office" xmlns:r="http://schemas.openxmlformats.org/officeDocument/2006/relationships" xmlns:m="http://schemas.openxmlformats.org/officeDocument/2006/math" xmlns:v="urn:schemas-microsoft-com:vml" xmlns:wp14="http://schemas.microsoft.com/office/word/2010/wordprocessingDrawing" xmlns:wp="http://schemas.openxmlformats.org/drawingml/2006/wordprocessingDrawing" xmlns:w10="urn:schemas-microsoft-com:office:word" xmlns:w="http://schemas.openxmlformats.org/wordprocessingml/2006/main" xmlns:w14="http://schemas.microsoft.com/office/word/2010/wordml" xmlns:w15="http://schemas.microsoft.com/office/word/2012/wordml" xmlns:w16cex="http://schemas.microsoft.com/office/word/2018/wordml/cex" xmlns:w16cid="http://schemas.microsoft.com/office/word/2016/wordml/cid" xmlns:w16="http://schemas.microsoft.com/office/word/2018/wordml" xmlns:w16se="http://schemas.microsoft.com/office/word/2015/wordml/symex" xmlns:wpg="http://schemas.microsoft.com/office/word/2010/wordprocessingGroup" xmlns:wpi="http://schemas.microsoft.com/office/word/2010/wordprocessingInk" xmlns:wne="http://schemas.microsoft.com/office/word/2006/wordml" xmlns:wps="http://schemas.microsoft.com/office/word/2010/wordprocessingShape" mc:Ignorable="w14 w15 w16se w16cid w16 w16cex wp14">
+<w:endnotes xmlns:wpc="http://schemas.microsoft.com/office/word/2010/wordprocessingCanvas" xmlns:cx="http://schemas.microsoft.com/office/drawing/2014/chartex" xmlns:mc="http://schemas.openxmlformats.org/markup-compatibility/2006" xmlns:o="urn:schemas-microsoft-com:office:office" xmlns:r="http://schemas.openxmlformats.org/officeDocument/2006/relationships" xmlns:m="http://schemas.openxmlformats.org/officeDocument/2006/math" xmlns:v="urn:schemas-microsoft-com:vml" xmlns:wp14="http://schemas.microsoft.com/office/word/2010/wordprocessingDrawing" xmlns:wp="http://schemas.openxmlformats.org/drawingml/2006/wordprocessingDrawing" xmlns:w10="urn:schemas-microsoft-com:office:word" xmlns:w="http://schemas.openxmlformats.org/wordprocessingml/2006/main" xmlns:w14="http://schemas.microsoft.com/office/word/2010/wordml" xmlns:w15="http://schemas.microsoft.com/office/word/2012/wordml" xmlns:w16se="http://schemas.microsoft.com/office/word/2015/wordml/symex" xmlns:wpg="http://schemas.microsoft.com/office/word/2010/wordprocessingGroup" xmlns:wpi="http://schemas.microsoft.com/office/word/2010/wordprocessingInk" xmlns:wne="http://schemas.microsoft.com/office/word/2006/wordml" xmlns:wps="http://schemas.microsoft.com/office/word/2010/wordprocessingShape" mc:Ignorable="w14 w15 w16se wp14">
   <w:endnote w:type="separator" w:id="-1">
     <w:p>
       <w:pPr>
@@ -1345,7 +1128,7 @@
 </file>
 
 <file path=word/footnotes.xml><?xml version="1.0" encoding="utf-8"?>
-<w:footnotes xmlns:wpc="http://schemas.microsoft.com/office/word/2010/wordprocessingCanvas" xmlns:cx="http://schemas.microsoft.com/office/drawing/2014/chartex" xmlns:cx1="http://schemas.microsoft.com/office/drawing/2015/9/8/chartex" xmlns:cx2="http://schemas.microsoft.com/office/drawing/2015/10/21/chartex" xmlns:cx3="http://schemas.microsoft.com/office/drawing/2016/5/9/chartex" xmlns:cx4="http://schemas.microsoft.com/office/drawing/2016/5/10/chartex" xmlns:cx5="http://schemas.microsoft.com/office/drawing/2016/5/11/chartex" xmlns:cx6="http://schemas.microsoft.com/office/drawing/2016/5/12/chartex" xmlns:cx7="http://schemas.microsoft.com/office/drawing/2016/5/13/chartex" xmlns:cx8="http://schemas.microsoft.com/office/drawing/2016/5/14/chartex" xmlns:mc="http://schemas.openxmlformats.org/markup-compatibility/2006" xmlns:aink="http://schemas.microsoft.com/office/drawing/2016/ink" xmlns:am3d="http://schemas.microsoft.com/office/drawing/2017/model3d" xmlns:o="urn:schemas-microsoft-com:office:office" xmlns:r="http://schemas.openxmlformats.org/officeDocument/2006/relationships" xmlns:m="http://schemas.openxmlformats.org/officeDocument/2006/math" xmlns:v="urn:schemas-microsoft-com:vml" xmlns:wp14="http://schemas.microsoft.com/office/word/2010/wordprocessingDrawing" xmlns:wp="http://schemas.openxmlformats.org/drawingml/2006/wordprocessingDrawing" xmlns:w10="urn:schemas-microsoft-com:office:word" xmlns:w="http://schemas.openxmlformats.org/wordprocessingml/2006/main" xmlns:w14="http://schemas.microsoft.com/office/word/2010/wordml" xmlns:w15="http://schemas.microsoft.com/office/word/2012/wordml" xmlns:w16cex="http://schemas.microsoft.com/office/word/2018/wordml/cex" xmlns:w16cid="http://schemas.microsoft.com/office/word/2016/wordml/cid" xmlns:w16="http://schemas.microsoft.com/office/word/2018/wordml" xmlns:w16se="http://schemas.microsoft.com/office/word/2015/wordml/symex" xmlns:wpg="http://schemas.microsoft.com/office/word/2010/wordprocessingGroup" xmlns:wpi="http://schemas.microsoft.com/office/word/2010/wordprocessingInk" xmlns:wne="http://schemas.microsoft.com/office/word/2006/wordml" xmlns:wps="http://schemas.microsoft.com/office/word/2010/wordprocessingShape" mc:Ignorable="w14 w15 w16se w16cid w16 w16cex wp14">
+<w:footnotes xmlns:wpc="http://schemas.microsoft.com/office/word/2010/wordprocessingCanvas" xmlns:cx="http://schemas.microsoft.com/office/drawing/2014/chartex" xmlns:mc="http://schemas.openxmlformats.org/markup-compatibility/2006" xmlns:o="urn:schemas-microsoft-com:office:office" xmlns:r="http://schemas.openxmlformats.org/officeDocument/2006/relationships" xmlns:m="http://schemas.openxmlformats.org/officeDocument/2006/math" xmlns:v="urn:schemas-microsoft-com:vml" xmlns:wp14="http://schemas.microsoft.com/office/word/2010/wordprocessingDrawing" xmlns:wp="http://schemas.openxmlformats.org/drawingml/2006/wordprocessingDrawing" xmlns:w10="urn:schemas-microsoft-com:office:word" xmlns:w="http://schemas.openxmlformats.org/wordprocessingml/2006/main" xmlns:w14="http://schemas.microsoft.com/office/word/2010/wordml" xmlns:w15="http://schemas.microsoft.com/office/word/2012/wordml" xmlns:w16se="http://schemas.microsoft.com/office/word/2015/wordml/symex" xmlns:wpg="http://schemas.microsoft.com/office/word/2010/wordprocessingGroup" xmlns:wpi="http://schemas.microsoft.com/office/word/2010/wordprocessingInk" xmlns:wne="http://schemas.microsoft.com/office/word/2006/wordml" xmlns:wps="http://schemas.microsoft.com/office/word/2010/wordprocessingShape" mc:Ignorable="w14 w15 w16se wp14">
   <w:footnote w:type="separator" w:id="-1">
     <w:p>
       <w:pPr>
@@ -1370,7 +1153,7 @@
 </file>
 
 <file path=word/numbering.xml><?xml version="1.0" encoding="utf-8"?>
-<w:numbering xmlns:wpc="http://schemas.microsoft.com/office/word/2010/wordprocessingCanvas" xmlns:cx="http://schemas.microsoft.com/office/drawing/2014/chartex" xmlns:cx1="http://schemas.microsoft.com/office/drawing/2015/9/8/chartex" xmlns:cx2="http://schemas.microsoft.com/office/drawing/2015/10/21/chartex" xmlns:cx3="http://schemas.microsoft.com/office/drawing/2016/5/9/chartex" xmlns:cx4="http://schemas.microsoft.com/office/drawing/2016/5/10/chartex" xmlns:cx5="http://schemas.microsoft.com/office/drawing/2016/5/11/chartex" xmlns:cx6="http://schemas.microsoft.com/office/drawing/2016/5/12/chartex" xmlns:cx7="http://schemas.microsoft.com/office/drawing/2016/5/13/chartex" xmlns:cx8="http://schemas.microsoft.com/office/drawing/2016/5/14/chartex" xmlns:mc="http://schemas.openxmlformats.org/markup-compatibility/2006" xmlns:aink="http://schemas.microsoft.com/office/drawing/2016/ink" xmlns:am3d="http://schemas.microsoft.com/office/drawing/2017/model3d" xmlns:o="urn:schemas-microsoft-com:office:office" xmlns:r="http://schemas.openxmlformats.org/officeDocument/2006/relationships" xmlns:m="http://schemas.openxmlformats.org/officeDocument/2006/math" xmlns:v="urn:schemas-microsoft-com:vml" xmlns:wp14="http://schemas.microsoft.com/office/word/2010/wordprocessingDrawing" xmlns:wp="http://schemas.openxmlformats.org/drawingml/2006/wordprocessingDrawing" xmlns:w10="urn:schemas-microsoft-com:office:word" xmlns:w="http://schemas.openxmlformats.org/wordprocessingml/2006/main" xmlns:w14="http://schemas.microsoft.com/office/word/2010/wordml" xmlns:w15="http://schemas.microsoft.com/office/word/2012/wordml" xmlns:w16cex="http://schemas.microsoft.com/office/word/2018/wordml/cex" xmlns:w16cid="http://schemas.microsoft.com/office/word/2016/wordml/cid" xmlns:w16="http://schemas.microsoft.com/office/word/2018/wordml" xmlns:w16se="http://schemas.microsoft.com/office/word/2015/wordml/symex" xmlns:wpg="http://schemas.microsoft.com/office/word/2010/wordprocessingGroup" xmlns:wpi="http://schemas.microsoft.com/office/word/2010/wordprocessingInk" xmlns:wne="http://schemas.microsoft.com/office/word/2006/wordml" xmlns:wps="http://schemas.microsoft.com/office/word/2010/wordprocessingShape" mc:Ignorable="w14 w15 w16se w16cid w16 w16cex wp14">
+<w:numbering xmlns:wpc="http://schemas.microsoft.com/office/word/2010/wordprocessingCanvas" xmlns:cx="http://schemas.microsoft.com/office/drawing/2014/chartex" xmlns:mc="http://schemas.openxmlformats.org/markup-compatibility/2006" xmlns:o="urn:schemas-microsoft-com:office:office" xmlns:r="http://schemas.openxmlformats.org/officeDocument/2006/relationships" xmlns:m="http://schemas.openxmlformats.org/officeDocument/2006/math" xmlns:v="urn:schemas-microsoft-com:vml" xmlns:wp14="http://schemas.microsoft.com/office/word/2010/wordprocessingDrawing" xmlns:wp="http://schemas.openxmlformats.org/drawingml/2006/wordprocessingDrawing" xmlns:w10="urn:schemas-microsoft-com:office:word" xmlns:w="http://schemas.openxmlformats.org/wordprocessingml/2006/main" xmlns:w14="http://schemas.microsoft.com/office/word/2010/wordml" xmlns:w15="http://schemas.microsoft.com/office/word/2012/wordml" xmlns:w16se="http://schemas.microsoft.com/office/word/2015/wordml/symex" xmlns:wpg="http://schemas.microsoft.com/office/word/2010/wordprocessingGroup" xmlns:wpi="http://schemas.microsoft.com/office/word/2010/wordprocessingInk" xmlns:wne="http://schemas.microsoft.com/office/word/2006/wordml" xmlns:wps="http://schemas.microsoft.com/office/word/2010/wordprocessingShape" mc:Ignorable="w14 w15 w16se wp14">
   <w:abstractNum w:abstractNumId="0" w15:restartNumberingAfterBreak="0">
     <w:nsid w:val="024B1F1D"/>
     <w:multiLevelType w:val="hybridMultilevel"/>
@@ -1772,7 +1555,7 @@
   <w:abstractNum w:abstractNumId="4" w15:restartNumberingAfterBreak="0">
     <w:nsid w:val="26C63146"/>
     <w:multiLevelType w:val="hybridMultilevel"/>
-    <w:tmpl w:val="8AC8A956"/>
+    <w:tmpl w:val="8D16E8A6"/>
     <w:lvl w:ilvl="0" w:tplc="19DC8868">
       <w:start w:val="1"/>
       <w:numFmt w:val="decimal"/>
@@ -2294,6 +2077,119 @@
     </w:lvl>
   </w:abstractNum>
   <w:abstractNum w:abstractNumId="9" w15:restartNumberingAfterBreak="0">
+    <w:nsid w:val="54767E83"/>
+    <w:multiLevelType w:val="hybridMultilevel"/>
+    <w:tmpl w:val="B5C005F2"/>
+    <w:lvl w:ilvl="0" w:tplc="08090001">
+      <w:start w:val="1"/>
+      <w:numFmt w:val="bullet"/>
+      <w:lvlText w:val=""/>
+      <w:lvlJc w:val="left"/>
+      <w:pPr>
+        <w:ind w:left="720" w:hanging="360"/>
+      </w:pPr>
+      <w:rPr>
+        <w:rFonts w:ascii="Symbol" w:hAnsi="Symbol" w:hint="default"/>
+      </w:rPr>
+    </w:lvl>
+    <w:lvl w:ilvl="1" w:tplc="08090003" w:tentative="1">
+      <w:start w:val="1"/>
+      <w:numFmt w:val="bullet"/>
+      <w:lvlText w:val="o"/>
+      <w:lvlJc w:val="left"/>
+      <w:pPr>
+        <w:ind w:left="1440" w:hanging="360"/>
+      </w:pPr>
+      <w:rPr>
+        <w:rFonts w:ascii="Courier New" w:hAnsi="Courier New" w:cs="Courier New" w:hint="default"/>
+      </w:rPr>
+    </w:lvl>
+    <w:lvl w:ilvl="2" w:tplc="08090005" w:tentative="1">
+      <w:start w:val="1"/>
+      <w:numFmt w:val="bullet"/>
+      <w:lvlText w:val=""/>
+      <w:lvlJc w:val="left"/>
+      <w:pPr>
+        <w:ind w:left="2160" w:hanging="360"/>
+      </w:pPr>
+      <w:rPr>
+        <w:rFonts w:ascii="Wingdings" w:hAnsi="Wingdings" w:hint="default"/>
+      </w:rPr>
+    </w:lvl>
+    <w:lvl w:ilvl="3" w:tplc="08090001" w:tentative="1">
+      <w:start w:val="1"/>
+      <w:numFmt w:val="bullet"/>
+      <w:lvlText w:val=""/>
+      <w:lvlJc w:val="left"/>
+      <w:pPr>
+        <w:ind w:left="2880" w:hanging="360"/>
+      </w:pPr>
+      <w:rPr>
+        <w:rFonts w:ascii="Symbol" w:hAnsi="Symbol" w:hint="default"/>
+      </w:rPr>
+    </w:lvl>
+    <w:lvl w:ilvl="4" w:tplc="08090003" w:tentative="1">
+      <w:start w:val="1"/>
+      <w:numFmt w:val="bullet"/>
+      <w:lvlText w:val="o"/>
+      <w:lvlJc w:val="left"/>
+      <w:pPr>
+        <w:ind w:left="3600" w:hanging="360"/>
+      </w:pPr>
+      <w:rPr>
+        <w:rFonts w:ascii="Courier New" w:hAnsi="Courier New" w:cs="Courier New" w:hint="default"/>
+      </w:rPr>
+    </w:lvl>
+    <w:lvl w:ilvl="5" w:tplc="08090005" w:tentative="1">
+      <w:start w:val="1"/>
+      <w:numFmt w:val="bullet"/>
+      <w:lvlText w:val=""/>
+      <w:lvlJc w:val="left"/>
+      <w:pPr>
+        <w:ind w:left="4320" w:hanging="360"/>
+      </w:pPr>
+      <w:rPr>
+        <w:rFonts w:ascii="Wingdings" w:hAnsi="Wingdings" w:hint="default"/>
+      </w:rPr>
+    </w:lvl>
+    <w:lvl w:ilvl="6" w:tplc="08090001" w:tentative="1">
+      <w:start w:val="1"/>
+      <w:numFmt w:val="bullet"/>
+      <w:lvlText w:val=""/>
+      <w:lvlJc w:val="left"/>
+      <w:pPr>
+        <w:ind w:left="5040" w:hanging="360"/>
+      </w:pPr>
+      <w:rPr>
+        <w:rFonts w:ascii="Symbol" w:hAnsi="Symbol" w:hint="default"/>
+      </w:rPr>
+    </w:lvl>
+    <w:lvl w:ilvl="7" w:tplc="08090003" w:tentative="1">
+      <w:start w:val="1"/>
+      <w:numFmt w:val="bullet"/>
+      <w:lvlText w:val="o"/>
+      <w:lvlJc w:val="left"/>
+      <w:pPr>
+        <w:ind w:left="5760" w:hanging="360"/>
+      </w:pPr>
+      <w:rPr>
+        <w:rFonts w:ascii="Courier New" w:hAnsi="Courier New" w:cs="Courier New" w:hint="default"/>
+      </w:rPr>
+    </w:lvl>
+    <w:lvl w:ilvl="8" w:tplc="08090005" w:tentative="1">
+      <w:start w:val="1"/>
+      <w:numFmt w:val="bullet"/>
+      <w:lvlText w:val=""/>
+      <w:lvlJc w:val="left"/>
+      <w:pPr>
+        <w:ind w:left="6480" w:hanging="360"/>
+      </w:pPr>
+      <w:rPr>
+        <w:rFonts w:ascii="Wingdings" w:hAnsi="Wingdings" w:hint="default"/>
+      </w:rPr>
+    </w:lvl>
+  </w:abstractNum>
+  <w:abstractNum w:abstractNumId="10" w15:restartNumberingAfterBreak="0">
     <w:nsid w:val="63CD01F6"/>
     <w:multiLevelType w:val="hybridMultilevel"/>
     <w:tmpl w:val="E744DF8A"/>
@@ -2379,7 +2275,7 @@
       </w:pPr>
     </w:lvl>
   </w:abstractNum>
-  <w:abstractNum w:abstractNumId="10" w15:restartNumberingAfterBreak="0">
+  <w:abstractNum w:abstractNumId="11" w15:restartNumberingAfterBreak="0">
     <w:nsid w:val="6472279A"/>
     <w:multiLevelType w:val="hybridMultilevel"/>
     <w:tmpl w:val="D1C04804"/>
@@ -2492,7 +2388,7 @@
       </w:rPr>
     </w:lvl>
   </w:abstractNum>
-  <w:abstractNum w:abstractNumId="11" w15:restartNumberingAfterBreak="0">
+  <w:abstractNum w:abstractNumId="12" w15:restartNumberingAfterBreak="0">
     <w:nsid w:val="73251CBD"/>
     <w:multiLevelType w:val="hybridMultilevel"/>
     <w:tmpl w:val="6606555A"/>
@@ -2605,7 +2501,7 @@
       </w:rPr>
     </w:lvl>
   </w:abstractNum>
-  <w:abstractNum w:abstractNumId="12" w15:restartNumberingAfterBreak="0">
+  <w:abstractNum w:abstractNumId="13" w15:restartNumberingAfterBreak="0">
     <w:nsid w:val="7ABC4072"/>
     <w:multiLevelType w:val="hybridMultilevel"/>
     <w:tmpl w:val="35A45C2C"/>
@@ -2697,7 +2593,7 @@
       </w:pPr>
     </w:lvl>
   </w:abstractNum>
-  <w:abstractNum w:abstractNumId="13" w15:restartNumberingAfterBreak="0">
+  <w:abstractNum w:abstractNumId="14" w15:restartNumberingAfterBreak="0">
     <w:nsid w:val="7F94250B"/>
     <w:multiLevelType w:val="hybridMultilevel"/>
     <w:tmpl w:val="1428804E"/>
@@ -2817,7 +2713,7 @@
     <w:abstractNumId w:val="2"/>
   </w:num>
   <w:num w:numId="3">
-    <w:abstractNumId w:val="13"/>
+    <w:abstractNumId w:val="14"/>
   </w:num>
   <w:num w:numId="4">
     <w:abstractNumId w:val="6"/>
@@ -2826,7 +2722,7 @@
     <w:abstractNumId w:val="4"/>
   </w:num>
   <w:num w:numId="6">
-    <w:abstractNumId w:val="11"/>
+    <w:abstractNumId w:val="12"/>
   </w:num>
   <w:num w:numId="7">
     <w:abstractNumId w:val="5"/>
@@ -2841,22 +2737,83 @@
     <w:abstractNumId w:val="8"/>
   </w:num>
   <w:num w:numId="11">
-    <w:abstractNumId w:val="9"/>
+    <w:abstractNumId w:val="10"/>
   </w:num>
   <w:num w:numId="12">
     <w:abstractNumId w:val="1"/>
   </w:num>
   <w:num w:numId="13">
-    <w:abstractNumId w:val="10"/>
+    <w:abstractNumId w:val="11"/>
   </w:num>
   <w:num w:numId="14">
-    <w:abstractNumId w:val="12"/>
+    <w:abstractNumId w:val="13"/>
+  </w:num>
+  <w:num w:numId="15">
+    <w:abstractNumId w:val="9"/>
+  </w:num>
+  <w:num w:numId="16">
+    <w:abstractNumId w:val="4"/>
+    <w:lvlOverride w:ilvl="0">
+      <w:startOverride w:val="1"/>
+    </w:lvlOverride>
+    <w:lvlOverride w:ilvl="1">
+      <w:startOverride w:val="1"/>
+    </w:lvlOverride>
+    <w:lvlOverride w:ilvl="2">
+      <w:startOverride w:val="1"/>
+    </w:lvlOverride>
+    <w:lvlOverride w:ilvl="3">
+      <w:startOverride w:val="1"/>
+    </w:lvlOverride>
+    <w:lvlOverride w:ilvl="4">
+      <w:startOverride w:val="1"/>
+    </w:lvlOverride>
+    <w:lvlOverride w:ilvl="5">
+      <w:startOverride w:val="1"/>
+    </w:lvlOverride>
+    <w:lvlOverride w:ilvl="6">
+      <w:startOverride w:val="1"/>
+    </w:lvlOverride>
+    <w:lvlOverride w:ilvl="7">
+      <w:startOverride w:val="1"/>
+    </w:lvlOverride>
+    <w:lvlOverride w:ilvl="8">
+      <w:startOverride w:val="1"/>
+    </w:lvlOverride>
+  </w:num>
+  <w:num w:numId="17">
+    <w:abstractNumId w:val="7"/>
+    <w:lvlOverride w:ilvl="0">
+      <w:startOverride w:val="3"/>
+    </w:lvlOverride>
+    <w:lvlOverride w:ilvl="1"/>
+    <w:lvlOverride w:ilvl="2">
+      <w:startOverride w:val="1"/>
+    </w:lvlOverride>
+    <w:lvlOverride w:ilvl="3">
+      <w:startOverride w:val="1"/>
+    </w:lvlOverride>
+    <w:lvlOverride w:ilvl="4">
+      <w:startOverride w:val="1"/>
+    </w:lvlOverride>
+    <w:lvlOverride w:ilvl="5">
+      <w:startOverride w:val="1"/>
+    </w:lvlOverride>
+    <w:lvlOverride w:ilvl="6">
+      <w:startOverride w:val="1"/>
+    </w:lvlOverride>
+    <w:lvlOverride w:ilvl="7">
+      <w:startOverride w:val="1"/>
+    </w:lvlOverride>
+    <w:lvlOverride w:ilvl="8">
+      <w:startOverride w:val="1"/>
+    </w:lvlOverride>
   </w:num>
 </w:numbering>
 </file>
 
 <file path=word/styles.xml><?xml version="1.0" encoding="utf-8"?>
-<w:styles xmlns:mc="http://schemas.openxmlformats.org/markup-compatibility/2006" xmlns:r="http://schemas.openxmlformats.org/officeDocument/2006/relationships" xmlns:w="http://schemas.openxmlformats.org/wordprocessingml/2006/main" xmlns:w14="http://schemas.microsoft.com/office/word/2010/wordml" xmlns:w15="http://schemas.microsoft.com/office/word/2012/wordml" xmlns:w16cex="http://schemas.microsoft.com/office/word/2018/wordml/cex" xmlns:w16cid="http://schemas.microsoft.com/office/word/2016/wordml/cid" xmlns:w16="http://schemas.microsoft.com/office/word/2018/wordml" xmlns:w16se="http://schemas.microsoft.com/office/word/2015/wordml/symex" mc:Ignorable="w14 w15 w16se w16cid w16 w16cex">
+<w:styles xmlns:mc="http://schemas.openxmlformats.org/markup-compatibility/2006" xmlns:r="http://schemas.openxmlformats.org/officeDocument/2006/relationships" xmlns:w="http://schemas.openxmlformats.org/wordprocessingml/2006/main" xmlns:w14="http://schemas.microsoft.com/office/word/2010/wordml" xmlns:w15="http://schemas.microsoft.com/office/word/2012/wordml" xmlns:w16se="http://schemas.microsoft.com/office/word/2015/wordml/symex" mc:Ignorable="w14 w15 w16se">
   <w:docDefaults>
     <w:rPrDefault>
       <w:rPr>
@@ -2872,7 +2829,7 @@
       </w:pPr>
     </w:pPrDefault>
   </w:docDefaults>
-  <w:latentStyles w:defLockedState="0" w:defUIPriority="99" w:defSemiHidden="0" w:defUnhideWhenUsed="0" w:defQFormat="0" w:count="376">
+  <w:latentStyles w:defLockedState="0" w:defUIPriority="99" w:defSemiHidden="0" w:defUnhideWhenUsed="0" w:defQFormat="0" w:count="371">
     <w:lsdException w:name="Normal" w:uiPriority="0" w:qFormat="1"/>
     <w:lsdException w:name="heading 1" w:uiPriority="9" w:qFormat="1"/>
     <w:lsdException w:name="heading 2" w:semiHidden="1" w:uiPriority="9" w:unhideWhenUsed="1" w:qFormat="1"/>
@@ -3244,11 +3201,6 @@
     <w:lsdException w:name="List Table 5 Dark Accent 6" w:uiPriority="50"/>
     <w:lsdException w:name="List Table 6 Colorful Accent 6" w:uiPriority="51"/>
     <w:lsdException w:name="List Table 7 Colorful Accent 6" w:uiPriority="52"/>
-    <w:lsdException w:name="Mention" w:semiHidden="1" w:unhideWhenUsed="1"/>
-    <w:lsdException w:name="Smart Hyperlink" w:semiHidden="1" w:unhideWhenUsed="1"/>
-    <w:lsdException w:name="Hashtag" w:semiHidden="1" w:unhideWhenUsed="1"/>
-    <w:lsdException w:name="Unresolved Mention" w:semiHidden="1" w:unhideWhenUsed="1"/>
-    <w:lsdException w:name="Smart Link" w:semiHidden="1" w:unhideWhenUsed="1"/>
   </w:latentStyles>
   <w:style w:type="paragraph" w:default="1" w:styleId="a">
     <w:name w:val="Normal"/>
@@ -3367,7 +3319,7 @@
       <w:contextualSpacing/>
     </w:pPr>
   </w:style>
-  <w:style w:type="character" w:styleId="a9">
+  <w:style w:type="character" w:customStyle="1" w:styleId="UnresolvedMention">
     <w:name w:val="Unresolved Mention"/>
     <w:basedOn w:val="a0"/>
     <w:uiPriority w:val="99"/>
@@ -3694,7 +3646,7 @@
 </file>
 
 <file path=customXml/itemProps1.xml><?xml version="1.0" encoding="utf-8"?>
-<ds:datastoreItem xmlns:ds="http://schemas.openxmlformats.org/officeDocument/2006/customXml" ds:itemID="{7E3E1F6E-E648-45C4-A284-BEACC720441A}">
+<ds:datastoreItem xmlns:ds="http://schemas.openxmlformats.org/officeDocument/2006/customXml" ds:itemID="{C98DC3E7-1B28-4F84-BC76-003E81A90012}">
   <ds:schemaRefs>
     <ds:schemaRef ds:uri="http://schemas.openxmlformats.org/officeDocument/2006/bibliography"/>
   </ds:schemaRefs>

</xml_diff>